<commit_message>
hw4 complete, initial work for hw5 (mealy+moore fsms)
</commit_message>
<xml_diff>
--- a/hw4/HW4 - Osama Yousuf.docx
+++ b/hw4/HW4 - Osama Yousuf.docx
@@ -182,7 +182,21 @@
         <w:rPr>
           <w:rFonts w:asciiTheme="majorBidi" w:hAnsiTheme="majorBidi" w:cstheme="majorBidi"/>
         </w:rPr>
-        <w:t>The following is a breakdown of my implementation of the different modules for the UART_Clock_generator, as well as corresponding verification tests.</w:t>
+        <w:t xml:space="preserve">The following is a breakdown of my implementation of the different modules for the </w:t>
+      </w:r>
+      <w:proofErr w:type="spellStart"/>
+      <w:r>
+        <w:rPr>
+          <w:rFonts w:asciiTheme="majorBidi" w:hAnsiTheme="majorBidi" w:cstheme="majorBidi"/>
+        </w:rPr>
+        <w:t>UART_Clock_generator</w:t>
+      </w:r>
+      <w:proofErr w:type="spellEnd"/>
+      <w:r>
+        <w:rPr>
+          <w:rFonts w:asciiTheme="majorBidi" w:hAnsiTheme="majorBidi" w:cstheme="majorBidi"/>
+        </w:rPr>
+        <w:t>, as well as corresponding verification tests.</w:t>
       </w:r>
     </w:p>
     <w:p>
@@ -202,12 +216,20 @@
         </w:rPr>
         <w:t xml:space="preserve">Module 1: </w:t>
       </w:r>
-      <w:r>
-        <w:rPr>
-          <w:rFonts w:asciiTheme="majorBidi" w:hAnsiTheme="majorBidi" w:cstheme="majorBidi"/>
-        </w:rPr>
-        <w:t>Divide_by_13</w:t>
-      </w:r>
+      <w:proofErr w:type="spellStart"/>
+      <w:r>
+        <w:rPr>
+          <w:rFonts w:asciiTheme="majorBidi" w:hAnsiTheme="majorBidi" w:cstheme="majorBidi"/>
+        </w:rPr>
+        <w:t>Divide_by_</w:t>
+      </w:r>
+      <w:r>
+        <w:rPr>
+          <w:rFonts w:asciiTheme="majorBidi" w:hAnsiTheme="majorBidi" w:cstheme="majorBidi"/>
+        </w:rPr>
+        <w:t>N</w:t>
+      </w:r>
+      <w:proofErr w:type="spellEnd"/>
     </w:p>
     <w:p>
       <w:pPr>
@@ -220,7 +242,25 @@
         <w:rPr>
           <w:rFonts w:asciiTheme="majorBidi" w:hAnsiTheme="majorBidi" w:cstheme="majorBidi"/>
         </w:rPr>
-        <w:t xml:space="preserve">For verification, I simply recreated the waveforms from the book. </w:t>
+        <w:t>For verification, I simply recreated the waveforms from the book</w:t>
+      </w:r>
+      <w:r>
+        <w:rPr>
+          <w:rFonts w:asciiTheme="majorBidi" w:hAnsiTheme="majorBidi" w:cstheme="majorBidi"/>
+        </w:rPr>
+        <w:t xml:space="preserve"> (at N = 13)</w:t>
+      </w:r>
+      <w:r>
+        <w:rPr>
+          <w:rFonts w:asciiTheme="majorBidi" w:hAnsiTheme="majorBidi" w:cstheme="majorBidi"/>
+        </w:rPr>
+        <w:t xml:space="preserve">. </w:t>
+      </w:r>
+      <w:r>
+        <w:rPr>
+          <w:rFonts w:asciiTheme="majorBidi" w:hAnsiTheme="majorBidi" w:cstheme="majorBidi"/>
+        </w:rPr>
+        <w:t>The N is a parameter which can be overridden to implement frequency division by any positive integer N.</w:t>
       </w:r>
     </w:p>
     <w:p>
@@ -236,19 +276,14 @@
         </w:rPr>
         <w:t xml:space="preserve">The source file is: </w:t>
       </w:r>
+      <w:proofErr w:type="spellStart"/>
       <w:r>
         <w:rPr>
           <w:rFonts w:asciiTheme="majorBidi" w:hAnsiTheme="majorBidi" w:cstheme="majorBidi"/>
           <w:i/>
           <w:iCs/>
         </w:rPr>
-        <w:t>divideby13.v</w:t>
-      </w:r>
-      <w:r>
-        <w:rPr>
-          <w:rFonts w:asciiTheme="majorBidi" w:hAnsiTheme="majorBidi" w:cstheme="majorBidi"/>
-        </w:rPr>
-        <w:t xml:space="preserve">, and the testbench is </w:t>
+        <w:t>divideby</w:t>
       </w:r>
       <w:r>
         <w:rPr>
@@ -256,8 +291,49 @@
           <w:i/>
           <w:iCs/>
         </w:rPr>
-        <w:t>divideby13_tb.v</w:t>
-      </w:r>
+        <w:t>N</w:t>
+      </w:r>
+      <w:r>
+        <w:rPr>
+          <w:rFonts w:asciiTheme="majorBidi" w:hAnsiTheme="majorBidi" w:cstheme="majorBidi"/>
+          <w:i/>
+          <w:iCs/>
+        </w:rPr>
+        <w:t>.v</w:t>
+      </w:r>
+      <w:proofErr w:type="spellEnd"/>
+      <w:r>
+        <w:rPr>
+          <w:rFonts w:asciiTheme="majorBidi" w:hAnsiTheme="majorBidi" w:cstheme="majorBidi"/>
+        </w:rPr>
+        <w:t xml:space="preserve">, and the testbench is </w:t>
+      </w:r>
+      <w:proofErr w:type="spellStart"/>
+      <w:r>
+        <w:rPr>
+          <w:rFonts w:asciiTheme="majorBidi" w:hAnsiTheme="majorBidi" w:cstheme="majorBidi"/>
+          <w:i/>
+          <w:iCs/>
+        </w:rPr>
+        <w:t>divideby</w:t>
+      </w:r>
+      <w:r>
+        <w:rPr>
+          <w:rFonts w:asciiTheme="majorBidi" w:hAnsiTheme="majorBidi" w:cstheme="majorBidi"/>
+          <w:i/>
+          <w:iCs/>
+        </w:rPr>
+        <w:t>N</w:t>
+      </w:r>
+      <w:r>
+        <w:rPr>
+          <w:rFonts w:asciiTheme="majorBidi" w:hAnsiTheme="majorBidi" w:cstheme="majorBidi"/>
+          <w:i/>
+          <w:iCs/>
+        </w:rPr>
+        <w:t>_tb.v</w:t>
+      </w:r>
+      <w:proofErr w:type="spellEnd"/>
     </w:p>
     <w:p>
       <w:pPr>
@@ -320,6 +396,7 @@
           <w:rFonts w:asciiTheme="majorBidi" w:hAnsiTheme="majorBidi" w:cstheme="majorBidi"/>
           <w:noProof/>
         </w:rPr>
+        <w:lastRenderedPageBreak/>
         <w:drawing>
           <wp:inline distT="0" distB="0" distL="0" distR="0" wp14:anchorId="6B6B5604" wp14:editId="7A83AD59">
             <wp:extent cx="5943600" cy="1055370"/>
@@ -362,17 +439,14 @@
         <w:jc w:val="both"/>
         <w:rPr>
           <w:rFonts w:asciiTheme="majorBidi" w:hAnsiTheme="majorBidi" w:cstheme="majorBidi"/>
-          <w:b/>
-          <w:bCs/>
-        </w:rPr>
-      </w:pPr>
-      <w:r>
-        <w:rPr>
-          <w:rFonts w:asciiTheme="majorBidi" w:hAnsiTheme="majorBidi" w:cstheme="majorBidi"/>
-          <w:b/>
-          <w:bCs/>
-        </w:rPr>
-        <w:lastRenderedPageBreak/>
+        </w:rPr>
+      </w:pPr>
+      <w:r>
+        <w:rPr>
+          <w:rFonts w:asciiTheme="majorBidi" w:hAnsiTheme="majorBidi" w:cstheme="majorBidi"/>
+          <w:b/>
+          <w:bCs/>
+        </w:rPr>
         <w:t xml:space="preserve">Module </w:t>
       </w:r>
       <w:r>
@@ -389,33 +463,13 @@
           <w:b/>
           <w:bCs/>
         </w:rPr>
-        <w:t xml:space="preserve">: </w:t>
-      </w:r>
-      <w:r>
-        <w:rPr>
-          <w:rFonts w:asciiTheme="majorBidi" w:hAnsiTheme="majorBidi" w:cstheme="majorBidi"/>
-        </w:rPr>
-        <w:t>Divide_by_8</w:t>
-      </w:r>
-    </w:p>
-    <w:p>
-      <w:pPr>
-        <w:jc w:val="both"/>
-        <w:rPr>
-          <w:rFonts w:asciiTheme="majorBidi" w:hAnsiTheme="majorBidi" w:cstheme="majorBidi"/>
-        </w:rPr>
-      </w:pPr>
-      <w:r>
-        <w:rPr>
-          <w:rFonts w:asciiTheme="majorBidi" w:hAnsiTheme="majorBidi" w:cstheme="majorBidi"/>
-        </w:rPr>
-        <w:t xml:space="preserve">For verification, I simply recreated the waveforms </w:t>
-      </w:r>
-      <w:r>
-        <w:rPr>
-          <w:rFonts w:asciiTheme="majorBidi" w:hAnsiTheme="majorBidi" w:cstheme="majorBidi"/>
-        </w:rPr>
-        <w:t>similar to Module 1. The output “clock_by_8” is high when the internal counter variable asserts a value of 7 (in line with clk_1 from the previous code).</w:t>
+        <w:t>:</w:t>
+      </w:r>
+      <w:r>
+        <w:rPr>
+          <w:rFonts w:asciiTheme="majorBidi" w:hAnsiTheme="majorBidi" w:cstheme="majorBidi"/>
+        </w:rPr>
+        <w:t xml:space="preserve"> 8 to 1 multiplexer</w:t>
       </w:r>
     </w:p>
     <w:p>
@@ -437,7 +491,7 @@
           <w:i/>
           <w:iCs/>
         </w:rPr>
-        <w:t>divideby8.v</w:t>
+        <w:t>8to1mux.v</w:t>
       </w:r>
       <w:r>
         <w:rPr>
@@ -451,7 +505,31 @@
           <w:i/>
           <w:iCs/>
         </w:rPr>
-        <w:t>divideby8_tb.v</w:t>
+        <w:t>8to1mux _</w:t>
+      </w:r>
+      <w:proofErr w:type="spellStart"/>
+      <w:r>
+        <w:rPr>
+          <w:rFonts w:asciiTheme="majorBidi" w:hAnsiTheme="majorBidi" w:cstheme="majorBidi"/>
+          <w:i/>
+          <w:iCs/>
+        </w:rPr>
+        <w:t>tb.v</w:t>
+      </w:r>
+      <w:proofErr w:type="spellEnd"/>
+    </w:p>
+    <w:p>
+      <w:pPr>
+        <w:jc w:val="both"/>
+        <w:rPr>
+          <w:rFonts w:asciiTheme="majorBidi" w:hAnsiTheme="majorBidi" w:cstheme="majorBidi"/>
+        </w:rPr>
+      </w:pPr>
+      <w:r>
+        <w:rPr>
+          <w:rFonts w:asciiTheme="majorBidi" w:hAnsiTheme="majorBidi" w:cstheme="majorBidi"/>
+        </w:rPr>
+        <w:t>For testing, I initialize each of the 8 inputs randomly, cycle through the select pins, and assert the correct output. I also implemented error monitoring, watchdog signals, as well as self-reporting in my testbench. The testbench executes with 0 errors.</w:t>
       </w:r>
     </w:p>
     <w:p>
@@ -459,22 +537,18 @@
         <w:jc w:val="center"/>
         <w:rPr>
           <w:rFonts w:asciiTheme="majorBidi" w:hAnsiTheme="majorBidi" w:cstheme="majorBidi"/>
-          <w:b/>
-          <w:bCs/>
-        </w:rPr>
-      </w:pPr>
-      <w:r>
-        <w:rPr>
-          <w:rFonts w:asciiTheme="majorBidi" w:hAnsiTheme="majorBidi" w:cstheme="majorBidi"/>
-          <w:b/>
-          <w:bCs/>
+        </w:rPr>
+      </w:pPr>
+      <w:r>
+        <w:rPr>
+          <w:rFonts w:asciiTheme="majorBidi" w:hAnsiTheme="majorBidi" w:cstheme="majorBidi"/>
           <w:noProof/>
         </w:rPr>
         <w:drawing>
-          <wp:inline distT="0" distB="0" distL="0" distR="0" wp14:anchorId="019784DB" wp14:editId="5EE05F43">
-            <wp:extent cx="5943600" cy="857885"/>
+          <wp:inline distT="0" distB="0" distL="0" distR="0" wp14:anchorId="19549CA9" wp14:editId="22D90372">
+            <wp:extent cx="4441767" cy="1143491"/>
             <wp:effectExtent l="0" t="0" r="0" b="0"/>
-            <wp:docPr id="5" name="Picture 5" descr="Graphical user interface, application&#10;&#10;Description automatically generated"/>
+            <wp:docPr id="4" name="Picture 4" descr="Text&#10;&#10;Description automatically generated"/>
             <wp:cNvGraphicFramePr>
               <a:graphicFrameLocks xmlns:a="http://schemas.openxmlformats.org/drawingml/2006/main" noChangeAspect="1"/>
             </wp:cNvGraphicFramePr>
@@ -482,7 +556,7 @@
               <a:graphicData uri="http://schemas.openxmlformats.org/drawingml/2006/picture">
                 <pic:pic xmlns:pic="http://schemas.openxmlformats.org/drawingml/2006/picture">
                   <pic:nvPicPr>
-                    <pic:cNvPr id="5" name="Picture 5" descr="Graphical user interface, application&#10;&#10;Description automatically generated"/>
+                    <pic:cNvPr id="4" name="Picture 4" descr="Text&#10;&#10;Description automatically generated"/>
                     <pic:cNvPicPr/>
                   </pic:nvPicPr>
                   <pic:blipFill>
@@ -494,7 +568,7 @@
                   <pic:spPr>
                     <a:xfrm>
                       <a:off x="0" y="0"/>
-                      <a:ext cx="5943600" cy="857885"/>
+                      <a:ext cx="4465620" cy="1149632"/>
                     </a:xfrm>
                     <a:prstGeom prst="rect">
                       <a:avLst/>
@@ -517,101 +591,13 @@
       <w:r>
         <w:rPr>
           <w:rFonts w:asciiTheme="majorBidi" w:hAnsiTheme="majorBidi" w:cstheme="majorBidi"/>
-          <w:b/>
-          <w:bCs/>
-        </w:rPr>
-        <w:t xml:space="preserve">Module 3: </w:t>
-      </w:r>
-      <w:r>
-        <w:rPr>
-          <w:rFonts w:asciiTheme="majorBidi" w:hAnsiTheme="majorBidi" w:cstheme="majorBidi"/>
-        </w:rPr>
-        <w:t>Divide_by_256</w:t>
-      </w:r>
-    </w:p>
-    <w:p>
-      <w:pPr>
-        <w:jc w:val="both"/>
-        <w:rPr>
-          <w:rFonts w:asciiTheme="majorBidi" w:hAnsiTheme="majorBidi" w:cstheme="majorBidi"/>
-        </w:rPr>
-      </w:pPr>
-      <w:r>
-        <w:rPr>
-          <w:rFonts w:asciiTheme="majorBidi" w:hAnsiTheme="majorBidi" w:cstheme="majorBidi"/>
-        </w:rPr>
-        <w:t>For verification, I simply recreated the waveforms similar to Module 1. The output “clock_by_256” is high when the internal counter variable asserts a value of 255 (again, in line with clk_1 from the previous code)</w:t>
-      </w:r>
-      <w:r>
-        <w:rPr>
-          <w:rFonts w:asciiTheme="majorBidi" w:hAnsiTheme="majorBidi" w:cstheme="majorBidi"/>
-        </w:rPr>
-        <w:t>, as shown in the attached waveform</w:t>
-      </w:r>
-      <w:r>
-        <w:rPr>
-          <w:rFonts w:asciiTheme="majorBidi" w:hAnsiTheme="majorBidi" w:cstheme="majorBidi"/>
-        </w:rPr>
-        <w:t>.</w:t>
-      </w:r>
-    </w:p>
-    <w:p>
-      <w:pPr>
-        <w:jc w:val="both"/>
-        <w:rPr>
-          <w:rFonts w:asciiTheme="majorBidi" w:hAnsiTheme="majorBidi" w:cstheme="majorBidi"/>
-        </w:rPr>
-      </w:pPr>
-      <w:r>
-        <w:rPr>
-          <w:rFonts w:asciiTheme="majorBidi" w:hAnsiTheme="majorBidi" w:cstheme="majorBidi"/>
-        </w:rPr>
-        <w:t xml:space="preserve">The source file is: </w:t>
-      </w:r>
-      <w:r>
-        <w:rPr>
-          <w:rFonts w:asciiTheme="majorBidi" w:hAnsiTheme="majorBidi" w:cstheme="majorBidi"/>
-          <w:i/>
-          <w:iCs/>
-        </w:rPr>
-        <w:t>divideby256.v</w:t>
-      </w:r>
-      <w:r>
-        <w:rPr>
-          <w:rFonts w:asciiTheme="majorBidi" w:hAnsiTheme="majorBidi" w:cstheme="majorBidi"/>
-        </w:rPr>
-        <w:t xml:space="preserve">, and the testbench is </w:t>
-      </w:r>
-      <w:r>
-        <w:rPr>
-          <w:rFonts w:asciiTheme="majorBidi" w:hAnsiTheme="majorBidi" w:cstheme="majorBidi"/>
-          <w:i/>
-          <w:iCs/>
-        </w:rPr>
-        <w:t>divideby256_tb.v</w:t>
-      </w:r>
-    </w:p>
-    <w:p>
-      <w:pPr>
-        <w:jc w:val="center"/>
-        <w:rPr>
-          <w:rFonts w:asciiTheme="majorBidi" w:hAnsiTheme="majorBidi" w:cstheme="majorBidi"/>
-          <w:b/>
-          <w:bCs/>
-        </w:rPr>
-      </w:pPr>
-      <w:r>
-        <w:rPr>
-          <w:rFonts w:asciiTheme="majorBidi" w:hAnsiTheme="majorBidi" w:cstheme="majorBidi"/>
-          <w:b/>
-          <w:bCs/>
           <w:noProof/>
         </w:rPr>
         <w:drawing>
-          <wp:inline distT="0" distB="0" distL="0" distR="0" wp14:anchorId="5F1D28BE" wp14:editId="5BD74969">
-            <wp:extent cx="6444867" cy="457200"/>
-            <wp:effectExtent l="0" t="0" r="0" b="0"/>
-            <wp:docPr id="6" name="Picture 6"/>
+          <wp:inline distT="0" distB="0" distL="0" distR="0" wp14:anchorId="45C426A5" wp14:editId="1F840693">
+            <wp:extent cx="5943600" cy="1171575"/>
+            <wp:effectExtent l="0" t="0" r="0" b="9525"/>
+            <wp:docPr id="7" name="Picture 7"/>
             <wp:cNvGraphicFramePr>
               <a:graphicFrameLocks xmlns:a="http://schemas.openxmlformats.org/drawingml/2006/main" noChangeAspect="1"/>
             </wp:cNvGraphicFramePr>
@@ -631,206 +617,6 @@
                   <pic:spPr>
                     <a:xfrm>
                       <a:off x="0" y="0"/>
-                      <a:ext cx="6450708" cy="457614"/>
-                    </a:xfrm>
-                    <a:prstGeom prst="rect">
-                      <a:avLst/>
-                    </a:prstGeom>
-                  </pic:spPr>
-                </pic:pic>
-              </a:graphicData>
-            </a:graphic>
-          </wp:inline>
-        </w:drawing>
-      </w:r>
-    </w:p>
-    <w:p>
-      <w:pPr>
-        <w:jc w:val="both"/>
-        <w:rPr>
-          <w:rFonts w:asciiTheme="majorBidi" w:hAnsiTheme="majorBidi" w:cstheme="majorBidi"/>
-        </w:rPr>
-      </w:pPr>
-      <w:r>
-        <w:rPr>
-          <w:rFonts w:asciiTheme="majorBidi" w:hAnsiTheme="majorBidi" w:cstheme="majorBidi"/>
-        </w:rPr>
-        <w:t>The 8-bit counter is exposed as an output since it has to be used as an input to the multiplexer for the UART_Clock_Generator module.</w:t>
-      </w:r>
-    </w:p>
-    <w:p>
-      <w:pPr>
-        <w:jc w:val="both"/>
-        <w:rPr>
-          <w:rFonts w:asciiTheme="majorBidi" w:hAnsiTheme="majorBidi" w:cstheme="majorBidi"/>
-        </w:rPr>
-      </w:pPr>
-      <w:r>
-        <w:rPr>
-          <w:rFonts w:asciiTheme="majorBidi" w:hAnsiTheme="majorBidi" w:cstheme="majorBidi"/>
-          <w:b/>
-          <w:bCs/>
-        </w:rPr>
-        <w:t xml:space="preserve">Module </w:t>
-      </w:r>
-      <w:r>
-        <w:rPr>
-          <w:rFonts w:asciiTheme="majorBidi" w:hAnsiTheme="majorBidi" w:cstheme="majorBidi"/>
-          <w:b/>
-          <w:bCs/>
-        </w:rPr>
-        <w:t>4</w:t>
-      </w:r>
-      <w:r>
-        <w:rPr>
-          <w:rFonts w:asciiTheme="majorBidi" w:hAnsiTheme="majorBidi" w:cstheme="majorBidi"/>
-          <w:b/>
-          <w:bCs/>
-        </w:rPr>
-        <w:t>:</w:t>
-      </w:r>
-      <w:r>
-        <w:rPr>
-          <w:rFonts w:asciiTheme="majorBidi" w:hAnsiTheme="majorBidi" w:cstheme="majorBidi"/>
-        </w:rPr>
-        <w:t xml:space="preserve"> 8 to 1 multiplexer</w:t>
-      </w:r>
-    </w:p>
-    <w:p>
-      <w:pPr>
-        <w:jc w:val="both"/>
-        <w:rPr>
-          <w:rFonts w:asciiTheme="majorBidi" w:hAnsiTheme="majorBidi" w:cstheme="majorBidi"/>
-        </w:rPr>
-      </w:pPr>
-      <w:r>
-        <w:rPr>
-          <w:rFonts w:asciiTheme="majorBidi" w:hAnsiTheme="majorBidi" w:cstheme="majorBidi"/>
-        </w:rPr>
-        <w:t xml:space="preserve">The source file is: </w:t>
-      </w:r>
-      <w:r>
-        <w:rPr>
-          <w:rFonts w:asciiTheme="majorBidi" w:hAnsiTheme="majorBidi" w:cstheme="majorBidi"/>
-          <w:i/>
-          <w:iCs/>
-        </w:rPr>
-        <w:t>8to1mux.v</w:t>
-      </w:r>
-      <w:r>
-        <w:rPr>
-          <w:rFonts w:asciiTheme="majorBidi" w:hAnsiTheme="majorBidi" w:cstheme="majorBidi"/>
-        </w:rPr>
-        <w:t xml:space="preserve">, and the testbench is </w:t>
-      </w:r>
-      <w:r>
-        <w:rPr>
-          <w:rFonts w:asciiTheme="majorBidi" w:hAnsiTheme="majorBidi" w:cstheme="majorBidi"/>
-          <w:i/>
-          <w:iCs/>
-        </w:rPr>
-        <w:t>8to1mux _tb.v</w:t>
-      </w:r>
-    </w:p>
-    <w:p>
-      <w:pPr>
-        <w:jc w:val="both"/>
-        <w:rPr>
-          <w:rFonts w:asciiTheme="majorBidi" w:hAnsiTheme="majorBidi" w:cstheme="majorBidi"/>
-        </w:rPr>
-      </w:pPr>
-      <w:r>
-        <w:rPr>
-          <w:rFonts w:asciiTheme="majorBidi" w:hAnsiTheme="majorBidi" w:cstheme="majorBidi"/>
-        </w:rPr>
-        <w:t>For testing, I initialize each of the 8 inputs randomly, cycle through the select pins, and assert the correct output. I also implemented error monitoring, watchdog signals, as well as self-reporting in my testbench. The testbench executes with 0 errors.</w:t>
-      </w:r>
-    </w:p>
-    <w:p>
-      <w:pPr>
-        <w:jc w:val="center"/>
-        <w:rPr>
-          <w:rFonts w:asciiTheme="majorBidi" w:hAnsiTheme="majorBidi" w:cstheme="majorBidi"/>
-        </w:rPr>
-      </w:pPr>
-      <w:r>
-        <w:rPr>
-          <w:rFonts w:asciiTheme="majorBidi" w:hAnsiTheme="majorBidi" w:cstheme="majorBidi"/>
-          <w:noProof/>
-        </w:rPr>
-        <w:drawing>
-          <wp:inline distT="0" distB="0" distL="0" distR="0" wp14:anchorId="19549CA9" wp14:editId="22D90372">
-            <wp:extent cx="4441767" cy="1143491"/>
-            <wp:effectExtent l="0" t="0" r="0" b="0"/>
-            <wp:docPr id="4" name="Picture 4" descr="Text&#10;&#10;Description automatically generated"/>
-            <wp:cNvGraphicFramePr>
-              <a:graphicFrameLocks xmlns:a="http://schemas.openxmlformats.org/drawingml/2006/main" noChangeAspect="1"/>
-            </wp:cNvGraphicFramePr>
-            <a:graphic xmlns:a="http://schemas.openxmlformats.org/drawingml/2006/main">
-              <a:graphicData uri="http://schemas.openxmlformats.org/drawingml/2006/picture">
-                <pic:pic xmlns:pic="http://schemas.openxmlformats.org/drawingml/2006/picture">
-                  <pic:nvPicPr>
-                    <pic:cNvPr id="4" name="Picture 4" descr="Text&#10;&#10;Description automatically generated"/>
-                    <pic:cNvPicPr/>
-                  </pic:nvPicPr>
-                  <pic:blipFill>
-                    <a:blip r:embed="rId10"/>
-                    <a:stretch>
-                      <a:fillRect/>
-                    </a:stretch>
-                  </pic:blipFill>
-                  <pic:spPr>
-                    <a:xfrm>
-                      <a:off x="0" y="0"/>
-                      <a:ext cx="4465620" cy="1149632"/>
-                    </a:xfrm>
-                    <a:prstGeom prst="rect">
-                      <a:avLst/>
-                    </a:prstGeom>
-                  </pic:spPr>
-                </pic:pic>
-              </a:graphicData>
-            </a:graphic>
-          </wp:inline>
-        </w:drawing>
-      </w:r>
-    </w:p>
-    <w:p>
-      <w:pPr>
-        <w:jc w:val="both"/>
-        <w:rPr>
-          <w:rFonts w:asciiTheme="majorBidi" w:hAnsiTheme="majorBidi" w:cstheme="majorBidi"/>
-        </w:rPr>
-      </w:pPr>
-      <w:r>
-        <w:rPr>
-          <w:rFonts w:asciiTheme="majorBidi" w:hAnsiTheme="majorBidi" w:cstheme="majorBidi"/>
-          <w:noProof/>
-        </w:rPr>
-        <w:drawing>
-          <wp:inline distT="0" distB="0" distL="0" distR="0" wp14:anchorId="45C426A5" wp14:editId="1F840693">
-            <wp:extent cx="5943600" cy="1171575"/>
-            <wp:effectExtent l="0" t="0" r="0" b="9525"/>
-            <wp:docPr id="7" name="Picture 7"/>
-            <wp:cNvGraphicFramePr>
-              <a:graphicFrameLocks xmlns:a="http://schemas.openxmlformats.org/drawingml/2006/main" noChangeAspect="1"/>
-            </wp:cNvGraphicFramePr>
-            <a:graphic xmlns:a="http://schemas.openxmlformats.org/drawingml/2006/main">
-              <a:graphicData uri="http://schemas.openxmlformats.org/drawingml/2006/picture">
-                <pic:pic xmlns:pic="http://schemas.openxmlformats.org/drawingml/2006/picture">
-                  <pic:nvPicPr>
-                    <pic:cNvPr id="1" name=""/>
-                    <pic:cNvPicPr/>
-                  </pic:nvPicPr>
-                  <pic:blipFill>
-                    <a:blip r:embed="rId11"/>
-                    <a:stretch>
-                      <a:fillRect/>
-                    </a:stretch>
-                  </pic:blipFill>
-                  <pic:spPr>
-                    <a:xfrm>
-                      <a:off x="0" y="0"/>
                       <a:ext cx="5943600" cy="1171575"/>
                     </a:xfrm>
                     <a:prstGeom prst="rect">
@@ -855,7 +641,21 @@
         <w:rPr>
           <w:rFonts w:asciiTheme="majorBidi" w:hAnsiTheme="majorBidi" w:cstheme="majorBidi"/>
         </w:rPr>
-        <w:t>The waveform shows that the inputs are indeed correctly multiplexed on the out pin, based on the 3-bit Sel_Baud_Rate input pin.</w:t>
+        <w:t xml:space="preserve">The waveform shows that the inputs are indeed correctly multiplexed on the out pin, based on the 3-bit </w:t>
+      </w:r>
+      <w:proofErr w:type="spellStart"/>
+      <w:r>
+        <w:rPr>
+          <w:rFonts w:asciiTheme="majorBidi" w:hAnsiTheme="majorBidi" w:cstheme="majorBidi"/>
+        </w:rPr>
+        <w:t>Sel_Baud_Rate</w:t>
+      </w:r>
+      <w:proofErr w:type="spellEnd"/>
+      <w:r>
+        <w:rPr>
+          <w:rFonts w:asciiTheme="majorBidi" w:hAnsiTheme="majorBidi" w:cstheme="majorBidi"/>
+        </w:rPr>
+        <w:t xml:space="preserve"> input pin.</w:t>
       </w:r>
     </w:p>
     <w:p>
@@ -865,6 +665,28 @@
           <w:rFonts w:asciiTheme="majorBidi" w:hAnsiTheme="majorBidi" w:cstheme="majorBidi"/>
         </w:rPr>
       </w:pPr>
+      <w:r>
+        <w:rPr>
+          <w:rFonts w:asciiTheme="majorBidi" w:hAnsiTheme="majorBidi" w:cstheme="majorBidi"/>
+          <w:b/>
+          <w:bCs/>
+        </w:rPr>
+        <w:t>Overall Module:</w:t>
+      </w:r>
+      <w:r>
+        <w:rPr>
+          <w:rFonts w:asciiTheme="majorBidi" w:hAnsiTheme="majorBidi" w:cstheme="majorBidi"/>
+        </w:rPr>
+        <w:t xml:space="preserve"> </w:t>
+      </w:r>
+      <w:proofErr w:type="spellStart"/>
+      <w:r>
+        <w:rPr>
+          <w:rFonts w:asciiTheme="majorBidi" w:hAnsiTheme="majorBidi" w:cstheme="majorBidi"/>
+        </w:rPr>
+        <w:t>UART_Clock_Generator</w:t>
+      </w:r>
+      <w:proofErr w:type="spellEnd"/>
     </w:p>
     <w:p>
       <w:pPr>
@@ -876,36 +698,112 @@
       <w:r>
         <w:rPr>
           <w:rFonts w:asciiTheme="majorBidi" w:hAnsiTheme="majorBidi" w:cstheme="majorBidi"/>
-          <w:b/>
-          <w:bCs/>
-        </w:rPr>
-        <w:t>Overall Module:</w:t>
-      </w:r>
-      <w:r>
-        <w:rPr>
-          <w:rFonts w:asciiTheme="majorBidi" w:hAnsiTheme="majorBidi" w:cstheme="majorBidi"/>
-        </w:rPr>
-        <w:t xml:space="preserve"> UART_Clock_Generator</w:t>
-      </w:r>
-    </w:p>
-    <w:p>
-      <w:pPr>
-        <w:jc w:val="both"/>
-        <w:rPr>
-          <w:rFonts w:asciiTheme="majorBidi" w:hAnsiTheme="majorBidi" w:cstheme="majorBidi"/>
-        </w:rPr>
-      </w:pPr>
-      <w:r>
-        <w:rPr>
-          <w:rFonts w:asciiTheme="majorBidi" w:hAnsiTheme="majorBidi" w:cstheme="majorBidi"/>
-        </w:rPr>
-        <w:t xml:space="preserve">For verification, my testbench cycles through the 8 possible values of the “Sel_Baud_Rate” pin, and calculates the frequency of the two generated clock signals “Clock” and “Sample_Clock” at a specified resolution parameter. This resolution parameter relates to how long the UART_Clock_Generator is allowed to run (in time cycles) at a given Sel_Baud_Rate value. For example, </w:t>
-      </w:r>
-      <w:r>
-        <w:rPr>
-          <w:rFonts w:asciiTheme="majorBidi" w:hAnsiTheme="majorBidi" w:cstheme="majorBidi"/>
-        </w:rPr>
-        <w:t>a resolution of 0.05 translates to a total time of 0.025 seconds per Sel_Baud_Rate, and a higher resolution of 2.00 translates to a total time of 1 seconds. The frequency of Clock and Sample_Clock is simply extrapolated for a given resolution.</w:t>
+        </w:rPr>
+        <w:t>For verification, my testbench cycles through the 8 possible values of the “</w:t>
+      </w:r>
+      <w:proofErr w:type="spellStart"/>
+      <w:r>
+        <w:rPr>
+          <w:rFonts w:asciiTheme="majorBidi" w:hAnsiTheme="majorBidi" w:cstheme="majorBidi"/>
+        </w:rPr>
+        <w:t>Sel_Baud_Rate</w:t>
+      </w:r>
+      <w:proofErr w:type="spellEnd"/>
+      <w:r>
+        <w:rPr>
+          <w:rFonts w:asciiTheme="majorBidi" w:hAnsiTheme="majorBidi" w:cstheme="majorBidi"/>
+        </w:rPr>
+        <w:t xml:space="preserve">” </w:t>
+      </w:r>
+      <w:proofErr w:type="gramStart"/>
+      <w:r>
+        <w:rPr>
+          <w:rFonts w:asciiTheme="majorBidi" w:hAnsiTheme="majorBidi" w:cstheme="majorBidi"/>
+        </w:rPr>
+        <w:t>pin, and</w:t>
+      </w:r>
+      <w:proofErr w:type="gramEnd"/>
+      <w:r>
+        <w:rPr>
+          <w:rFonts w:asciiTheme="majorBidi" w:hAnsiTheme="majorBidi" w:cstheme="majorBidi"/>
+        </w:rPr>
+        <w:t xml:space="preserve"> calculates the frequency of the two generated clock signals “Clock” and “</w:t>
+      </w:r>
+      <w:proofErr w:type="spellStart"/>
+      <w:r>
+        <w:rPr>
+          <w:rFonts w:asciiTheme="majorBidi" w:hAnsiTheme="majorBidi" w:cstheme="majorBidi"/>
+        </w:rPr>
+        <w:t>Sample_Clock</w:t>
+      </w:r>
+      <w:proofErr w:type="spellEnd"/>
+      <w:r>
+        <w:rPr>
+          <w:rFonts w:asciiTheme="majorBidi" w:hAnsiTheme="majorBidi" w:cstheme="majorBidi"/>
+        </w:rPr>
+        <w:t xml:space="preserve">” at a specified resolution parameter. This resolution parameter relates to how long the </w:t>
+      </w:r>
+      <w:proofErr w:type="spellStart"/>
+      <w:r>
+        <w:rPr>
+          <w:rFonts w:asciiTheme="majorBidi" w:hAnsiTheme="majorBidi" w:cstheme="majorBidi"/>
+        </w:rPr>
+        <w:t>UART_Clock_Generator</w:t>
+      </w:r>
+      <w:proofErr w:type="spellEnd"/>
+      <w:r>
+        <w:rPr>
+          <w:rFonts w:asciiTheme="majorBidi" w:hAnsiTheme="majorBidi" w:cstheme="majorBidi"/>
+        </w:rPr>
+        <w:t xml:space="preserve"> is allowed to run (in time cycles) at a given </w:t>
+      </w:r>
+      <w:proofErr w:type="spellStart"/>
+      <w:r>
+        <w:rPr>
+          <w:rFonts w:asciiTheme="majorBidi" w:hAnsiTheme="majorBidi" w:cstheme="majorBidi"/>
+        </w:rPr>
+        <w:t>Sel_Baud_Rate</w:t>
+      </w:r>
+      <w:proofErr w:type="spellEnd"/>
+      <w:r>
+        <w:rPr>
+          <w:rFonts w:asciiTheme="majorBidi" w:hAnsiTheme="majorBidi" w:cstheme="majorBidi"/>
+        </w:rPr>
+        <w:t xml:space="preserve"> value. For example, </w:t>
+      </w:r>
+      <w:r>
+        <w:rPr>
+          <w:rFonts w:asciiTheme="majorBidi" w:hAnsiTheme="majorBidi" w:cstheme="majorBidi"/>
+        </w:rPr>
+        <w:t xml:space="preserve">a resolution of 0.05 translates to a total time of 0.025 seconds per </w:t>
+      </w:r>
+      <w:proofErr w:type="spellStart"/>
+      <w:r>
+        <w:rPr>
+          <w:rFonts w:asciiTheme="majorBidi" w:hAnsiTheme="majorBidi" w:cstheme="majorBidi"/>
+        </w:rPr>
+        <w:t>Sel_Baud_Rate</w:t>
+      </w:r>
+      <w:proofErr w:type="spellEnd"/>
+      <w:r>
+        <w:rPr>
+          <w:rFonts w:asciiTheme="majorBidi" w:hAnsiTheme="majorBidi" w:cstheme="majorBidi"/>
+        </w:rPr>
+        <w:t xml:space="preserve">, and a higher resolution of 2.00 translates to a total time of 1 seconds. The frequency of Clock and </w:t>
+      </w:r>
+      <w:proofErr w:type="spellStart"/>
+      <w:r>
+        <w:rPr>
+          <w:rFonts w:asciiTheme="majorBidi" w:hAnsiTheme="majorBidi" w:cstheme="majorBidi"/>
+        </w:rPr>
+        <w:t>Sample_Clock</w:t>
+      </w:r>
+      <w:proofErr w:type="spellEnd"/>
+      <w:r>
+        <w:rPr>
+          <w:rFonts w:asciiTheme="majorBidi" w:hAnsiTheme="majorBidi" w:cstheme="majorBidi"/>
+        </w:rPr>
+        <w:t xml:space="preserve"> is simply extrapolated for a given resolution.</w:t>
       </w:r>
     </w:p>
     <w:p>
@@ -951,12 +849,14 @@
       <w:r>
         <w:rPr>
           <w:rFonts w:asciiTheme="majorBidi" w:hAnsiTheme="majorBidi" w:cstheme="majorBidi"/>
-        </w:rPr>
+          <w:noProof/>
+        </w:rPr>
+        <w:lastRenderedPageBreak/>
         <w:drawing>
-          <wp:inline distT="0" distB="0" distL="0" distR="0" wp14:anchorId="121C20BE" wp14:editId="340909E2">
-            <wp:extent cx="4602480" cy="1542027"/>
-            <wp:effectExtent l="0" t="0" r="7620" b="1270"/>
-            <wp:docPr id="10" name="Picture 10" descr="Table&#10;&#10;Description automatically generated with medium confidence"/>
+          <wp:inline distT="0" distB="0" distL="0" distR="0" wp14:anchorId="121C20BE" wp14:editId="4AD20FC7">
+            <wp:extent cx="4487989" cy="1542027"/>
+            <wp:effectExtent l="0" t="0" r="8255" b="1270"/>
+            <wp:docPr id="10" name="Picture 10"/>
             <wp:cNvGraphicFramePr>
               <a:graphicFrameLocks xmlns:a="http://schemas.openxmlformats.org/drawingml/2006/main" noChangeAspect="1"/>
             </wp:cNvGraphicFramePr>
@@ -964,11 +864,17 @@
               <a:graphicData uri="http://schemas.openxmlformats.org/drawingml/2006/picture">
                 <pic:pic xmlns:pic="http://schemas.openxmlformats.org/drawingml/2006/picture">
                   <pic:nvPicPr>
-                    <pic:cNvPr id="10" name="Picture 10" descr="Table&#10;&#10;Description automatically generated with medium confidence"/>
+                    <pic:cNvPr id="10" name="Picture 10"/>
                     <pic:cNvPicPr/>
                   </pic:nvPicPr>
                   <pic:blipFill>
-                    <a:blip r:embed="rId12"/>
+                    <a:blip r:embed="rId10">
+                      <a:extLst>
+                        <a:ext uri="{28A0092B-C50C-407E-A947-70E740481C1C}">
+                          <a14:useLocalDpi xmlns:a14="http://schemas.microsoft.com/office/drawing/2010/main" val="0"/>
+                        </a:ext>
+                      </a:extLst>
+                    </a:blip>
                     <a:stretch>
                       <a:fillRect/>
                     </a:stretch>
@@ -976,7 +882,7 @@
                   <pic:spPr>
                     <a:xfrm>
                       <a:off x="0" y="0"/>
-                      <a:ext cx="4613039" cy="1545565"/>
+                      <a:ext cx="4487989" cy="1542027"/>
                     </a:xfrm>
                     <a:prstGeom prst="rect">
                       <a:avLst/>
@@ -1030,12 +936,13 @@
       <w:r>
         <w:rPr>
           <w:rFonts w:asciiTheme="majorBidi" w:hAnsiTheme="majorBidi" w:cstheme="majorBidi"/>
+          <w:noProof/>
         </w:rPr>
         <w:drawing>
-          <wp:inline distT="0" distB="0" distL="0" distR="0" wp14:anchorId="75FB6729" wp14:editId="4E6E6710">
-            <wp:extent cx="4594860" cy="1511002"/>
-            <wp:effectExtent l="0" t="0" r="0" b="0"/>
-            <wp:docPr id="8" name="Picture 8" descr="Text&#10;&#10;Description automatically generated"/>
+          <wp:inline distT="0" distB="0" distL="0" distR="0" wp14:anchorId="75FB6729" wp14:editId="0F2C7947">
+            <wp:extent cx="4496535" cy="1517349"/>
+            <wp:effectExtent l="0" t="0" r="0" b="6985"/>
+            <wp:docPr id="8" name="Picture 8"/>
             <wp:cNvGraphicFramePr>
               <a:graphicFrameLocks xmlns:a="http://schemas.openxmlformats.org/drawingml/2006/main" noChangeAspect="1"/>
             </wp:cNvGraphicFramePr>
@@ -1043,11 +950,17 @@
               <a:graphicData uri="http://schemas.openxmlformats.org/drawingml/2006/picture">
                 <pic:pic xmlns:pic="http://schemas.openxmlformats.org/drawingml/2006/picture">
                   <pic:nvPicPr>
-                    <pic:cNvPr id="8" name="Picture 8" descr="Text&#10;&#10;Description automatically generated"/>
+                    <pic:cNvPr id="8" name="Picture 8"/>
                     <pic:cNvPicPr/>
                   </pic:nvPicPr>
                   <pic:blipFill>
-                    <a:blip r:embed="rId13"/>
+                    <a:blip r:embed="rId11">
+                      <a:extLst>
+                        <a:ext uri="{28A0092B-C50C-407E-A947-70E740481C1C}">
+                          <a14:useLocalDpi xmlns:a14="http://schemas.microsoft.com/office/drawing/2010/main" val="0"/>
+                        </a:ext>
+                      </a:extLst>
+                    </a:blip>
                     <a:stretch>
                       <a:fillRect/>
                     </a:stretch>
@@ -1055,7 +968,7 @@
                   <pic:spPr>
                     <a:xfrm>
                       <a:off x="0" y="0"/>
-                      <a:ext cx="4614162" cy="1517349"/>
+                      <a:ext cx="4496535" cy="1517349"/>
                     </a:xfrm>
                     <a:prstGeom prst="rect">
                       <a:avLst/>
@@ -1097,12 +1010,13 @@
       <w:r>
         <w:rPr>
           <w:rFonts w:asciiTheme="majorBidi" w:hAnsiTheme="majorBidi" w:cstheme="majorBidi"/>
+          <w:noProof/>
         </w:rPr>
         <w:drawing>
-          <wp:inline distT="0" distB="0" distL="0" distR="0" wp14:anchorId="3E4AF6C6" wp14:editId="087F1B17">
-            <wp:extent cx="4692157" cy="1428701"/>
-            <wp:effectExtent l="0" t="0" r="0" b="635"/>
-            <wp:docPr id="9" name="Picture 9" descr="Text&#10;&#10;Description automatically generated"/>
+          <wp:inline distT="0" distB="0" distL="0" distR="0" wp14:anchorId="3E4AF6C6" wp14:editId="73955B93">
+            <wp:extent cx="4247499" cy="1434276"/>
+            <wp:effectExtent l="0" t="0" r="1270" b="0"/>
+            <wp:docPr id="9" name="Picture 9"/>
             <wp:cNvGraphicFramePr>
               <a:graphicFrameLocks xmlns:a="http://schemas.openxmlformats.org/drawingml/2006/main" noChangeAspect="1"/>
             </wp:cNvGraphicFramePr>
@@ -1110,11 +1024,17 @@
               <a:graphicData uri="http://schemas.openxmlformats.org/drawingml/2006/picture">
                 <pic:pic xmlns:pic="http://schemas.openxmlformats.org/drawingml/2006/picture">
                   <pic:nvPicPr>
-                    <pic:cNvPr id="9" name="Picture 9" descr="Text&#10;&#10;Description automatically generated"/>
+                    <pic:cNvPr id="9" name="Picture 9"/>
                     <pic:cNvPicPr/>
                   </pic:nvPicPr>
                   <pic:blipFill>
-                    <a:blip r:embed="rId14"/>
+                    <a:blip r:embed="rId12">
+                      <a:extLst>
+                        <a:ext uri="{28A0092B-C50C-407E-A947-70E740481C1C}">
+                          <a14:useLocalDpi xmlns:a14="http://schemas.microsoft.com/office/drawing/2010/main" val="0"/>
+                        </a:ext>
+                      </a:extLst>
+                    </a:blip>
                     <a:stretch>
                       <a:fillRect/>
                     </a:stretch>
@@ -1122,7 +1042,7 @@
                   <pic:spPr>
                     <a:xfrm>
                       <a:off x="0" y="0"/>
-                      <a:ext cx="4710467" cy="1434276"/>
+                      <a:ext cx="4247499" cy="1434276"/>
                     </a:xfrm>
                     <a:prstGeom prst="rect">
                       <a:avLst/>
@@ -1152,7 +1072,21 @@
         <w:rPr>
           <w:rFonts w:asciiTheme="majorBidi" w:hAnsiTheme="majorBidi" w:cstheme="majorBidi"/>
         </w:rPr>
-        <w:t xml:space="preserve">of “Clock” and “Sample_Clock” both </w:t>
+        <w:t>of “Clock” and “</w:t>
+      </w:r>
+      <w:proofErr w:type="spellStart"/>
+      <w:r>
+        <w:rPr>
+          <w:rFonts w:asciiTheme="majorBidi" w:hAnsiTheme="majorBidi" w:cstheme="majorBidi"/>
+        </w:rPr>
+        <w:t>Sample_Clock</w:t>
+      </w:r>
+      <w:proofErr w:type="spellEnd"/>
+      <w:r>
+        <w:rPr>
+          <w:rFonts w:asciiTheme="majorBidi" w:hAnsiTheme="majorBidi" w:cstheme="majorBidi"/>
+        </w:rPr>
+        <w:t xml:space="preserve">” both </w:t>
       </w:r>
       <w:r>
         <w:rPr>
@@ -1170,39 +1104,40 @@
         <w:rPr>
           <w:rFonts w:asciiTheme="majorBidi" w:hAnsiTheme="majorBidi" w:cstheme="majorBidi"/>
         </w:rPr>
-        <w:t xml:space="preserve">. I did not have the computing resource to compute the values at a higher resolution (for example, 10.00 seconds). The reported frequency values of the baud rate </w:t>
-      </w:r>
-      <w:r>
-        <w:rPr>
-          <w:rFonts w:asciiTheme="majorBidi" w:hAnsiTheme="majorBidi" w:cstheme="majorBidi"/>
+        <w:t>. I did not have the computing resource to compute the values at a higher resolution (for example, 10.00 seconds). The reported frequency values of the baud rate pairs from my testbench at a resolution of 1.00 seconds are within a range of +-5% from the true values from the book</w:t>
+      </w:r>
+      <w:r>
+        <w:rPr>
+          <w:rFonts w:asciiTheme="majorBidi" w:hAnsiTheme="majorBidi" w:cstheme="majorBidi"/>
+        </w:rPr>
+        <w:t>, and so are acceptable to justify the verification for our purposes</w:t>
+      </w:r>
+      <w:r>
+        <w:rPr>
+          <w:rFonts w:asciiTheme="majorBidi" w:hAnsiTheme="majorBidi" w:cstheme="majorBidi"/>
+        </w:rPr>
+        <w:t xml:space="preserve"> (as discussed)</w:t>
+      </w:r>
+      <w:r>
+        <w:rPr>
+          <w:rFonts w:asciiTheme="majorBidi" w:hAnsiTheme="majorBidi" w:cstheme="majorBidi"/>
+        </w:rPr>
+        <w:t>.</w:t>
+      </w:r>
+    </w:p>
+    <w:p>
+      <w:pPr>
+        <w:jc w:val="center"/>
+        <w:rPr>
+          <w:rFonts w:asciiTheme="majorBidi" w:hAnsiTheme="majorBidi" w:cstheme="majorBidi"/>
+        </w:rPr>
+      </w:pPr>
+      <w:r>
+        <w:rPr>
+          <w:rFonts w:asciiTheme="majorBidi" w:hAnsiTheme="majorBidi" w:cstheme="majorBidi"/>
+          <w:noProof/>
         </w:rPr>
         <w:lastRenderedPageBreak/>
-        <w:t>pairs from my testbench at a resolution of 1.00 seconds are within a range of +-5% from the true values from the book</w:t>
-      </w:r>
-      <w:r>
-        <w:rPr>
-          <w:rFonts w:asciiTheme="majorBidi" w:hAnsiTheme="majorBidi" w:cstheme="majorBidi"/>
-        </w:rPr>
-        <w:t>, and so are acceptable to justify the verification for our purposes</w:t>
-      </w:r>
-      <w:r>
-        <w:rPr>
-          <w:rFonts w:asciiTheme="majorBidi" w:hAnsiTheme="majorBidi" w:cstheme="majorBidi"/>
-        </w:rPr>
-        <w:t>.</w:t>
-      </w:r>
-    </w:p>
-    <w:p>
-      <w:pPr>
-        <w:jc w:val="center"/>
-        <w:rPr>
-          <w:rFonts w:asciiTheme="majorBidi" w:hAnsiTheme="majorBidi" w:cstheme="majorBidi"/>
-        </w:rPr>
-      </w:pPr>
-      <w:r>
-        <w:rPr>
-          <w:rFonts w:asciiTheme="majorBidi" w:hAnsiTheme="majorBidi" w:cstheme="majorBidi"/>
-        </w:rPr>
         <w:drawing>
           <wp:inline distT="0" distB="0" distL="0" distR="0" wp14:anchorId="6F433F92" wp14:editId="3A2820AB">
             <wp:extent cx="3361112" cy="2179669"/>
@@ -1219,7 +1154,7 @@
                     <pic:cNvPicPr/>
                   </pic:nvPicPr>
                   <pic:blipFill>
-                    <a:blip r:embed="rId15"/>
+                    <a:blip r:embed="rId13"/>
                     <a:stretch>
                       <a:fillRect/>
                     </a:stretch>
@@ -1253,44 +1188,50 @@
         </w:rPr>
         <w:t xml:space="preserve">The source file is: </w:t>
       </w:r>
+      <w:proofErr w:type="spellStart"/>
       <w:r>
         <w:rPr>
           <w:rFonts w:asciiTheme="majorBidi" w:hAnsiTheme="majorBidi" w:cstheme="majorBidi"/>
           <w:i/>
           <w:iCs/>
         </w:rPr>
-        <w:t>uart</w:t>
-      </w:r>
+        <w:t>uart.v</w:t>
+      </w:r>
+      <w:proofErr w:type="spellEnd"/>
+      <w:r>
+        <w:rPr>
+          <w:rFonts w:asciiTheme="majorBidi" w:hAnsiTheme="majorBidi" w:cstheme="majorBidi"/>
+        </w:rPr>
+        <w:t xml:space="preserve">, and the testbench is </w:t>
+      </w:r>
+      <w:proofErr w:type="spellStart"/>
       <w:r>
         <w:rPr>
           <w:rFonts w:asciiTheme="majorBidi" w:hAnsiTheme="majorBidi" w:cstheme="majorBidi"/>
           <w:i/>
           <w:iCs/>
         </w:rPr>
-        <w:t>.v</w:t>
-      </w:r>
-      <w:r>
-        <w:rPr>
-          <w:rFonts w:asciiTheme="majorBidi" w:hAnsiTheme="majorBidi" w:cstheme="majorBidi"/>
-        </w:rPr>
-        <w:t xml:space="preserve">, and the testbench is </w:t>
-      </w:r>
+        <w:t>uart</w:t>
+      </w:r>
+      <w:proofErr w:type="spellEnd"/>
       <w:r>
         <w:rPr>
           <w:rFonts w:asciiTheme="majorBidi" w:hAnsiTheme="majorBidi" w:cstheme="majorBidi"/>
           <w:i/>
           <w:iCs/>
         </w:rPr>
-        <w:t>uart</w:t>
-      </w:r>
+        <w:t xml:space="preserve"> _</w:t>
+      </w:r>
+      <w:proofErr w:type="spellStart"/>
       <w:r>
         <w:rPr>
           <w:rFonts w:asciiTheme="majorBidi" w:hAnsiTheme="majorBidi" w:cstheme="majorBidi"/>
           <w:i/>
           <w:iCs/>
         </w:rPr>
-        <w:t xml:space="preserve"> _tb.v</w:t>
-      </w:r>
+        <w:t>tb.v</w:t>
+      </w:r>
+      <w:proofErr w:type="spellEnd"/>
     </w:p>
     <w:p>
       <w:pPr>
@@ -1334,7 +1275,2400 @@
         <w:rPr>
           <w:rFonts w:asciiTheme="majorBidi" w:hAnsiTheme="majorBidi" w:cstheme="majorBidi"/>
         </w:rPr>
-        <w:t>reporting, verilog events and tasks, and $random timings in my testbenches.</w:t>
+        <w:t xml:space="preserve">reporting, </w:t>
+      </w:r>
+      <w:proofErr w:type="spellStart"/>
+      <w:r>
+        <w:rPr>
+          <w:rFonts w:asciiTheme="majorBidi" w:hAnsiTheme="majorBidi" w:cstheme="majorBidi"/>
+        </w:rPr>
+        <w:t>verilog</w:t>
+      </w:r>
+      <w:proofErr w:type="spellEnd"/>
+      <w:r>
+        <w:rPr>
+          <w:rFonts w:asciiTheme="majorBidi" w:hAnsiTheme="majorBidi" w:cstheme="majorBidi"/>
+        </w:rPr>
+        <w:t xml:space="preserve"> events and tasks, and $random timings in my testbenches.</w:t>
+      </w:r>
+    </w:p>
+    <w:p>
+      <w:pPr>
+        <w:rPr>
+          <w:rFonts w:asciiTheme="majorBidi" w:hAnsiTheme="majorBidi" w:cstheme="majorBidi"/>
+          <w:b/>
+          <w:bCs/>
+        </w:rPr>
+      </w:pPr>
+      <w:r>
+        <w:rPr>
+          <w:rFonts w:asciiTheme="majorBidi" w:hAnsiTheme="majorBidi" w:cstheme="majorBidi"/>
+          <w:b/>
+          <w:bCs/>
+        </w:rPr>
+        <w:t>Problem 2 – FIFO Data Structure (Queue) in Verilog</w:t>
+      </w:r>
+    </w:p>
+    <w:p>
+      <w:pPr>
+        <w:rPr>
+          <w:rFonts w:asciiTheme="majorBidi" w:hAnsiTheme="majorBidi" w:cstheme="majorBidi"/>
+          <w:b/>
+          <w:bCs/>
+        </w:rPr>
+      </w:pPr>
+      <w:r>
+        <w:rPr>
+          <w:rFonts w:asciiTheme="majorBidi" w:hAnsiTheme="majorBidi" w:cstheme="majorBidi"/>
+          <w:b/>
+          <w:bCs/>
+        </w:rPr>
+        <w:t>Block Diagram:</w:t>
+      </w:r>
+    </w:p>
+    <w:p>
+      <w:pPr>
+        <w:jc w:val="center"/>
+        <w:rPr>
+          <w:rFonts w:asciiTheme="majorBidi" w:hAnsiTheme="majorBidi" w:cstheme="majorBidi"/>
+        </w:rPr>
+      </w:pPr>
+      <w:r>
+        <w:rPr>
+          <w:noProof/>
+        </w:rPr>
+        <w:drawing>
+          <wp:inline distT="0" distB="0" distL="0" distR="0" wp14:anchorId="48AFB099" wp14:editId="73EB3AA3">
+            <wp:extent cx="3375660" cy="2247900"/>
+            <wp:effectExtent l="0" t="0" r="0" b="0"/>
+            <wp:docPr id="11" name="Picture 11" descr="Table&#10;&#10;Description automatically generated with medium confidence"/>
+            <wp:cNvGraphicFramePr>
+              <a:graphicFrameLocks xmlns:a="http://schemas.openxmlformats.org/drawingml/2006/main" noChangeAspect="1"/>
+            </wp:cNvGraphicFramePr>
+            <a:graphic xmlns:a="http://schemas.openxmlformats.org/drawingml/2006/main">
+              <a:graphicData uri="http://schemas.openxmlformats.org/drawingml/2006/picture">
+                <pic:pic xmlns:pic="http://schemas.openxmlformats.org/drawingml/2006/picture">
+                  <pic:nvPicPr>
+                    <pic:cNvPr id="11" name="Picture 11" descr="Table&#10;&#10;Description automatically generated with medium confidence"/>
+                    <pic:cNvPicPr>
+                      <a:picLocks noChangeAspect="1" noChangeArrowheads="1"/>
+                    </pic:cNvPicPr>
+                  </pic:nvPicPr>
+                  <pic:blipFill>
+                    <a:blip r:embed="rId14">
+                      <a:extLst>
+                        <a:ext uri="{28A0092B-C50C-407E-A947-70E740481C1C}">
+                          <a14:useLocalDpi xmlns:a14="http://schemas.microsoft.com/office/drawing/2010/main" val="0"/>
+                        </a:ext>
+                      </a:extLst>
+                    </a:blip>
+                    <a:srcRect/>
+                    <a:stretch>
+                      <a:fillRect/>
+                    </a:stretch>
+                  </pic:blipFill>
+                  <pic:spPr bwMode="auto">
+                    <a:xfrm>
+                      <a:off x="0" y="0"/>
+                      <a:ext cx="3375660" cy="2247900"/>
+                    </a:xfrm>
+                    <a:prstGeom prst="rect">
+                      <a:avLst/>
+                    </a:prstGeom>
+                    <a:noFill/>
+                    <a:ln>
+                      <a:noFill/>
+                    </a:ln>
+                  </pic:spPr>
+                </pic:pic>
+              </a:graphicData>
+            </a:graphic>
+          </wp:inline>
+        </w:drawing>
+      </w:r>
+    </w:p>
+    <w:p>
+      <w:pPr>
+        <w:rPr>
+          <w:rFonts w:asciiTheme="majorBidi" w:hAnsiTheme="majorBidi" w:cstheme="majorBidi"/>
+          <w:b/>
+          <w:bCs/>
+        </w:rPr>
+      </w:pPr>
+      <w:r>
+        <w:rPr>
+          <w:rFonts w:asciiTheme="majorBidi" w:hAnsiTheme="majorBidi" w:cstheme="majorBidi"/>
+          <w:b/>
+          <w:bCs/>
+        </w:rPr>
+        <w:t>Test Cases:</w:t>
+      </w:r>
+    </w:p>
+    <w:tbl>
+      <w:tblPr>
+        <w:tblStyle w:val="TableGrid"/>
+        <w:tblW w:w="0" w:type="auto"/>
+        <w:tblLook w:val="04A0" w:firstRow="1" w:lastRow="0" w:firstColumn="1" w:lastColumn="0" w:noHBand="0" w:noVBand="1"/>
+      </w:tblPr>
+      <w:tblGrid>
+        <w:gridCol w:w="1208"/>
+        <w:gridCol w:w="1578"/>
+        <w:gridCol w:w="6564"/>
+      </w:tblGrid>
+      <w:tr>
+        <w:tc>
+          <w:tcPr>
+            <w:tcW w:w="1208" w:type="dxa"/>
+          </w:tcPr>
+          <w:p>
+            <w:pPr>
+              <w:spacing w:line="360" w:lineRule="auto"/>
+              <w:rPr>
+                <w:rFonts w:asciiTheme="majorBidi" w:hAnsiTheme="majorBidi" w:cstheme="majorBidi"/>
+                <w:b/>
+                <w:bCs/>
+              </w:rPr>
+            </w:pPr>
+            <w:r>
+              <w:rPr>
+                <w:rFonts w:asciiTheme="majorBidi" w:hAnsiTheme="majorBidi" w:cstheme="majorBidi"/>
+                <w:b/>
+                <w:bCs/>
+              </w:rPr>
+              <w:t>Test Case #</w:t>
+            </w:r>
+          </w:p>
+        </w:tc>
+        <w:tc>
+          <w:tcPr>
+            <w:tcW w:w="1578" w:type="dxa"/>
+          </w:tcPr>
+          <w:p>
+            <w:pPr>
+              <w:spacing w:line="360" w:lineRule="auto"/>
+              <w:rPr>
+                <w:rFonts w:asciiTheme="majorBidi" w:hAnsiTheme="majorBidi" w:cstheme="majorBidi"/>
+                <w:b/>
+                <w:bCs/>
+              </w:rPr>
+            </w:pPr>
+            <w:r>
+              <w:rPr>
+                <w:rFonts w:asciiTheme="majorBidi" w:hAnsiTheme="majorBidi" w:cstheme="majorBidi"/>
+                <w:b/>
+                <w:bCs/>
+              </w:rPr>
+              <w:t>Name</w:t>
+            </w:r>
+          </w:p>
+        </w:tc>
+        <w:tc>
+          <w:tcPr>
+            <w:tcW w:w="6564" w:type="dxa"/>
+          </w:tcPr>
+          <w:p>
+            <w:pPr>
+              <w:spacing w:line="360" w:lineRule="auto"/>
+              <w:rPr>
+                <w:rFonts w:asciiTheme="majorBidi" w:hAnsiTheme="majorBidi" w:cstheme="majorBidi"/>
+                <w:b/>
+                <w:bCs/>
+              </w:rPr>
+            </w:pPr>
+            <w:r>
+              <w:rPr>
+                <w:rFonts w:asciiTheme="majorBidi" w:hAnsiTheme="majorBidi" w:cstheme="majorBidi"/>
+                <w:b/>
+                <w:bCs/>
+              </w:rPr>
+              <w:t>Description</w:t>
+            </w:r>
+          </w:p>
+        </w:tc>
+      </w:tr>
+      <w:tr>
+        <w:tc>
+          <w:tcPr>
+            <w:tcW w:w="1208" w:type="dxa"/>
+          </w:tcPr>
+          <w:p>
+            <w:pPr>
+              <w:spacing w:line="360" w:lineRule="auto"/>
+              <w:rPr>
+                <w:rFonts w:asciiTheme="majorBidi" w:hAnsiTheme="majorBidi" w:cstheme="majorBidi"/>
+              </w:rPr>
+            </w:pPr>
+            <w:r>
+              <w:rPr>
+                <w:rFonts w:asciiTheme="majorBidi" w:hAnsiTheme="majorBidi" w:cstheme="majorBidi"/>
+              </w:rPr>
+              <w:t>1</w:t>
+            </w:r>
+          </w:p>
+        </w:tc>
+        <w:tc>
+          <w:tcPr>
+            <w:tcW w:w="1578" w:type="dxa"/>
+          </w:tcPr>
+          <w:p>
+            <w:pPr>
+              <w:spacing w:line="360" w:lineRule="auto"/>
+              <w:rPr>
+                <w:rFonts w:asciiTheme="majorBidi" w:hAnsiTheme="majorBidi" w:cstheme="majorBidi"/>
+              </w:rPr>
+            </w:pPr>
+            <w:r>
+              <w:rPr>
+                <w:rFonts w:asciiTheme="majorBidi" w:hAnsiTheme="majorBidi" w:cstheme="majorBidi"/>
+              </w:rPr>
+              <w:t>Write until full</w:t>
+            </w:r>
+          </w:p>
+        </w:tc>
+        <w:tc>
+          <w:tcPr>
+            <w:tcW w:w="6564" w:type="dxa"/>
+          </w:tcPr>
+          <w:p>
+            <w:pPr>
+              <w:spacing w:line="360" w:lineRule="auto"/>
+              <w:rPr>
+                <w:rFonts w:asciiTheme="majorBidi" w:hAnsiTheme="majorBidi" w:cstheme="majorBidi"/>
+              </w:rPr>
+            </w:pPr>
+            <w:r>
+              <w:rPr>
+                <w:rFonts w:asciiTheme="majorBidi" w:hAnsiTheme="majorBidi" w:cstheme="majorBidi"/>
+              </w:rPr>
+              <w:t>The full output of FIFO array should be asserted only when the array has been fully filled as a result of successive writes by the writer</w:t>
+            </w:r>
+          </w:p>
+        </w:tc>
+      </w:tr>
+      <w:tr>
+        <w:tc>
+          <w:tcPr>
+            <w:tcW w:w="1208" w:type="dxa"/>
+          </w:tcPr>
+          <w:p>
+            <w:pPr>
+              <w:spacing w:line="360" w:lineRule="auto"/>
+              <w:rPr>
+                <w:rFonts w:asciiTheme="majorBidi" w:hAnsiTheme="majorBidi" w:cstheme="majorBidi"/>
+              </w:rPr>
+            </w:pPr>
+            <w:r>
+              <w:rPr>
+                <w:rFonts w:asciiTheme="majorBidi" w:hAnsiTheme="majorBidi" w:cstheme="majorBidi"/>
+              </w:rPr>
+              <w:t>2</w:t>
+            </w:r>
+          </w:p>
+        </w:tc>
+        <w:tc>
+          <w:tcPr>
+            <w:tcW w:w="1578" w:type="dxa"/>
+          </w:tcPr>
+          <w:p>
+            <w:pPr>
+              <w:spacing w:line="360" w:lineRule="auto"/>
+              <w:rPr>
+                <w:rFonts w:asciiTheme="majorBidi" w:hAnsiTheme="majorBidi" w:cstheme="majorBidi"/>
+              </w:rPr>
+            </w:pPr>
+            <w:r>
+              <w:rPr>
+                <w:rFonts w:asciiTheme="majorBidi" w:hAnsiTheme="majorBidi" w:cstheme="majorBidi"/>
+              </w:rPr>
+              <w:t>Half Full</w:t>
+            </w:r>
+          </w:p>
+        </w:tc>
+        <w:tc>
+          <w:tcPr>
+            <w:tcW w:w="6564" w:type="dxa"/>
+          </w:tcPr>
+          <w:p>
+            <w:pPr>
+              <w:spacing w:line="360" w:lineRule="auto"/>
+              <w:rPr>
+                <w:rFonts w:asciiTheme="majorBidi" w:hAnsiTheme="majorBidi" w:cstheme="majorBidi"/>
+              </w:rPr>
+            </w:pPr>
+            <w:r>
+              <w:rPr>
+                <w:rFonts w:asciiTheme="majorBidi" w:hAnsiTheme="majorBidi" w:cstheme="majorBidi"/>
+              </w:rPr>
+              <w:t>The Half Full output of FIFO array should be asserted only when the array has been at least half filled</w:t>
+            </w:r>
+          </w:p>
+        </w:tc>
+      </w:tr>
+      <w:tr>
+        <w:tc>
+          <w:tcPr>
+            <w:tcW w:w="1208" w:type="dxa"/>
+          </w:tcPr>
+          <w:p>
+            <w:pPr>
+              <w:spacing w:line="360" w:lineRule="auto"/>
+              <w:rPr>
+                <w:rFonts w:asciiTheme="majorBidi" w:hAnsiTheme="majorBidi" w:cstheme="majorBidi"/>
+              </w:rPr>
+            </w:pPr>
+            <w:r>
+              <w:rPr>
+                <w:rFonts w:asciiTheme="majorBidi" w:hAnsiTheme="majorBidi" w:cstheme="majorBidi"/>
+              </w:rPr>
+              <w:lastRenderedPageBreak/>
+              <w:t>3</w:t>
+            </w:r>
+          </w:p>
+        </w:tc>
+        <w:tc>
+          <w:tcPr>
+            <w:tcW w:w="1578" w:type="dxa"/>
+          </w:tcPr>
+          <w:p>
+            <w:pPr>
+              <w:spacing w:line="360" w:lineRule="auto"/>
+              <w:rPr>
+                <w:rFonts w:asciiTheme="majorBidi" w:hAnsiTheme="majorBidi" w:cstheme="majorBidi"/>
+              </w:rPr>
+            </w:pPr>
+            <w:r>
+              <w:rPr>
+                <w:rFonts w:asciiTheme="majorBidi" w:hAnsiTheme="majorBidi" w:cstheme="majorBidi"/>
+              </w:rPr>
+              <w:t>Read until empty</w:t>
+            </w:r>
+          </w:p>
+        </w:tc>
+        <w:tc>
+          <w:tcPr>
+            <w:tcW w:w="6564" w:type="dxa"/>
+          </w:tcPr>
+          <w:p>
+            <w:pPr>
+              <w:spacing w:line="360" w:lineRule="auto"/>
+              <w:rPr>
+                <w:rFonts w:asciiTheme="majorBidi" w:hAnsiTheme="majorBidi" w:cstheme="majorBidi"/>
+              </w:rPr>
+            </w:pPr>
+            <w:r>
+              <w:rPr>
+                <w:rFonts w:asciiTheme="majorBidi" w:hAnsiTheme="majorBidi" w:cstheme="majorBidi"/>
+              </w:rPr>
+              <w:t>The empty output of the FIFO array should be asserted when the array is empty as a result of either no data being filled, or the data being completely consumed by the reader</w:t>
+            </w:r>
+          </w:p>
+        </w:tc>
+      </w:tr>
+      <w:tr>
+        <w:tc>
+          <w:tcPr>
+            <w:tcW w:w="1208" w:type="dxa"/>
+          </w:tcPr>
+          <w:p>
+            <w:pPr>
+              <w:spacing w:line="360" w:lineRule="auto"/>
+              <w:rPr>
+                <w:rFonts w:asciiTheme="majorBidi" w:hAnsiTheme="majorBidi" w:cstheme="majorBidi"/>
+              </w:rPr>
+            </w:pPr>
+            <w:r>
+              <w:rPr>
+                <w:rFonts w:asciiTheme="majorBidi" w:hAnsiTheme="majorBidi" w:cstheme="majorBidi"/>
+              </w:rPr>
+              <w:t>4</w:t>
+            </w:r>
+          </w:p>
+        </w:tc>
+        <w:tc>
+          <w:tcPr>
+            <w:tcW w:w="1578" w:type="dxa"/>
+          </w:tcPr>
+          <w:p>
+            <w:pPr>
+              <w:spacing w:line="360" w:lineRule="auto"/>
+              <w:rPr>
+                <w:rFonts w:asciiTheme="majorBidi" w:hAnsiTheme="majorBidi" w:cstheme="majorBidi"/>
+              </w:rPr>
+            </w:pPr>
+            <w:r>
+              <w:rPr>
+                <w:rFonts w:asciiTheme="majorBidi" w:hAnsiTheme="majorBidi" w:cstheme="majorBidi"/>
+              </w:rPr>
+              <w:t>Empty Read</w:t>
+            </w:r>
+          </w:p>
+        </w:tc>
+        <w:tc>
+          <w:tcPr>
+            <w:tcW w:w="6564" w:type="dxa"/>
+          </w:tcPr>
+          <w:p>
+            <w:pPr>
+              <w:spacing w:line="360" w:lineRule="auto"/>
+              <w:rPr>
+                <w:rFonts w:asciiTheme="majorBidi" w:hAnsiTheme="majorBidi" w:cstheme="majorBidi"/>
+              </w:rPr>
+            </w:pPr>
+            <w:r>
+              <w:rPr>
+                <w:rFonts w:asciiTheme="majorBidi" w:hAnsiTheme="majorBidi" w:cstheme="majorBidi"/>
+              </w:rPr>
+              <w:t>When read controller attempts to read an empty FIFO array, no data should be read</w:t>
+            </w:r>
+          </w:p>
+        </w:tc>
+      </w:tr>
+      <w:tr>
+        <w:tc>
+          <w:tcPr>
+            <w:tcW w:w="1208" w:type="dxa"/>
+          </w:tcPr>
+          <w:p>
+            <w:pPr>
+              <w:spacing w:line="360" w:lineRule="auto"/>
+              <w:rPr>
+                <w:rFonts w:asciiTheme="majorBidi" w:hAnsiTheme="majorBidi" w:cstheme="majorBidi"/>
+              </w:rPr>
+            </w:pPr>
+            <w:r>
+              <w:rPr>
+                <w:rFonts w:asciiTheme="majorBidi" w:hAnsiTheme="majorBidi" w:cstheme="majorBidi"/>
+              </w:rPr>
+              <w:t>5</w:t>
+            </w:r>
+          </w:p>
+        </w:tc>
+        <w:tc>
+          <w:tcPr>
+            <w:tcW w:w="1578" w:type="dxa"/>
+          </w:tcPr>
+          <w:p>
+            <w:pPr>
+              <w:spacing w:line="360" w:lineRule="auto"/>
+              <w:rPr>
+                <w:rFonts w:asciiTheme="majorBidi" w:hAnsiTheme="majorBidi" w:cstheme="majorBidi"/>
+              </w:rPr>
+            </w:pPr>
+            <w:r>
+              <w:rPr>
+                <w:rFonts w:asciiTheme="majorBidi" w:hAnsiTheme="majorBidi" w:cstheme="majorBidi"/>
+              </w:rPr>
+              <w:t>Full Write</w:t>
+            </w:r>
+          </w:p>
+        </w:tc>
+        <w:tc>
+          <w:tcPr>
+            <w:tcW w:w="6564" w:type="dxa"/>
+          </w:tcPr>
+          <w:p>
+            <w:pPr>
+              <w:spacing w:line="360" w:lineRule="auto"/>
+              <w:rPr>
+                <w:rFonts w:asciiTheme="majorBidi" w:hAnsiTheme="majorBidi" w:cstheme="majorBidi"/>
+              </w:rPr>
+            </w:pPr>
+            <w:r>
+              <w:rPr>
+                <w:rFonts w:asciiTheme="majorBidi" w:hAnsiTheme="majorBidi" w:cstheme="majorBidi"/>
+              </w:rPr>
+              <w:t>When write controller attempts to write to a full FIFO array, the array should remain unchanged, and no data should be written</w:t>
+            </w:r>
+          </w:p>
+        </w:tc>
+      </w:tr>
+      <w:tr>
+        <w:tc>
+          <w:tcPr>
+            <w:tcW w:w="1208" w:type="dxa"/>
+          </w:tcPr>
+          <w:p>
+            <w:pPr>
+              <w:spacing w:line="360" w:lineRule="auto"/>
+              <w:rPr>
+                <w:rFonts w:asciiTheme="majorBidi" w:hAnsiTheme="majorBidi" w:cstheme="majorBidi"/>
+              </w:rPr>
+            </w:pPr>
+            <w:r>
+              <w:rPr>
+                <w:rFonts w:asciiTheme="majorBidi" w:hAnsiTheme="majorBidi" w:cstheme="majorBidi"/>
+              </w:rPr>
+              <w:t>6</w:t>
+            </w:r>
+          </w:p>
+        </w:tc>
+        <w:tc>
+          <w:tcPr>
+            <w:tcW w:w="1578" w:type="dxa"/>
+          </w:tcPr>
+          <w:p>
+            <w:pPr>
+              <w:spacing w:line="360" w:lineRule="auto"/>
+              <w:rPr>
+                <w:rFonts w:asciiTheme="majorBidi" w:hAnsiTheme="majorBidi" w:cstheme="majorBidi"/>
+              </w:rPr>
+            </w:pPr>
+            <w:r>
+              <w:rPr>
+                <w:rFonts w:asciiTheme="majorBidi" w:hAnsiTheme="majorBidi" w:cstheme="majorBidi"/>
+              </w:rPr>
+              <w:t>Write, Read Sequence Check</w:t>
+            </w:r>
+          </w:p>
+        </w:tc>
+        <w:tc>
+          <w:tcPr>
+            <w:tcW w:w="6564" w:type="dxa"/>
+          </w:tcPr>
+          <w:p>
+            <w:pPr>
+              <w:spacing w:line="360" w:lineRule="auto"/>
+              <w:rPr>
+                <w:rFonts w:asciiTheme="majorBidi" w:hAnsiTheme="majorBidi" w:cstheme="majorBidi"/>
+              </w:rPr>
+            </w:pPr>
+            <w:r>
+              <w:rPr>
+                <w:rFonts w:asciiTheme="majorBidi" w:hAnsiTheme="majorBidi" w:cstheme="majorBidi"/>
+              </w:rPr>
+              <w:t>Successive samples of data should be written to the FIFO array by the write controller, followed by a sequence of reads until the array is empty. The test would check that the reader reads all the data in the correct sequence (first in, first out)</w:t>
+            </w:r>
+          </w:p>
+        </w:tc>
+      </w:tr>
+      <w:tr>
+        <w:tc>
+          <w:tcPr>
+            <w:tcW w:w="1208" w:type="dxa"/>
+          </w:tcPr>
+          <w:p>
+            <w:pPr>
+              <w:spacing w:line="360" w:lineRule="auto"/>
+              <w:rPr>
+                <w:rFonts w:asciiTheme="majorBidi" w:hAnsiTheme="majorBidi" w:cstheme="majorBidi"/>
+              </w:rPr>
+            </w:pPr>
+            <w:r>
+              <w:rPr>
+                <w:rFonts w:asciiTheme="majorBidi" w:hAnsiTheme="majorBidi" w:cstheme="majorBidi"/>
+              </w:rPr>
+              <w:t>7</w:t>
+            </w:r>
+          </w:p>
+        </w:tc>
+        <w:tc>
+          <w:tcPr>
+            <w:tcW w:w="1578" w:type="dxa"/>
+          </w:tcPr>
+          <w:p>
+            <w:pPr>
+              <w:spacing w:line="360" w:lineRule="auto"/>
+              <w:rPr>
+                <w:rFonts w:asciiTheme="majorBidi" w:hAnsiTheme="majorBidi" w:cstheme="majorBidi"/>
+              </w:rPr>
+            </w:pPr>
+            <w:r>
+              <w:rPr>
+                <w:rFonts w:asciiTheme="majorBidi" w:hAnsiTheme="majorBidi" w:cstheme="majorBidi"/>
+              </w:rPr>
+              <w:t>Write Controller Clock, Enable</w:t>
+            </w:r>
+          </w:p>
+        </w:tc>
+        <w:tc>
+          <w:tcPr>
+            <w:tcW w:w="6564" w:type="dxa"/>
+          </w:tcPr>
+          <w:p>
+            <w:pPr>
+              <w:spacing w:line="360" w:lineRule="auto"/>
+              <w:rPr>
+                <w:rFonts w:asciiTheme="majorBidi" w:hAnsiTheme="majorBidi" w:cstheme="majorBidi"/>
+              </w:rPr>
+            </w:pPr>
+            <w:r>
+              <w:rPr>
+                <w:rFonts w:asciiTheme="majorBidi" w:hAnsiTheme="majorBidi" w:cstheme="majorBidi"/>
+              </w:rPr>
+              <w:t xml:space="preserve">The writing should only update the FIFO array in synchronization with its clock </w:t>
+            </w:r>
+            <w:r>
+              <w:rPr>
+                <w:rFonts w:asciiTheme="majorBidi" w:hAnsiTheme="majorBidi" w:cstheme="majorBidi"/>
+              </w:rPr>
+              <w:t>and</w:t>
+            </w:r>
+            <w:r>
+              <w:rPr>
+                <w:rFonts w:asciiTheme="majorBidi" w:hAnsiTheme="majorBidi" w:cstheme="majorBidi"/>
+              </w:rPr>
+              <w:t xml:space="preserve"> when it’s enabled</w:t>
+            </w:r>
+            <w:r>
+              <w:rPr>
+                <w:rFonts w:asciiTheme="majorBidi" w:hAnsiTheme="majorBidi" w:cstheme="majorBidi"/>
+              </w:rPr>
+              <w:t>.</w:t>
+            </w:r>
+          </w:p>
+        </w:tc>
+      </w:tr>
+      <w:tr>
+        <w:tc>
+          <w:tcPr>
+            <w:tcW w:w="1208" w:type="dxa"/>
+          </w:tcPr>
+          <w:p>
+            <w:pPr>
+              <w:spacing w:line="360" w:lineRule="auto"/>
+              <w:rPr>
+                <w:rFonts w:asciiTheme="majorBidi" w:hAnsiTheme="majorBidi" w:cstheme="majorBidi"/>
+              </w:rPr>
+            </w:pPr>
+            <w:r>
+              <w:rPr>
+                <w:rFonts w:asciiTheme="majorBidi" w:hAnsiTheme="majorBidi" w:cstheme="majorBidi"/>
+              </w:rPr>
+              <w:t>8</w:t>
+            </w:r>
+          </w:p>
+        </w:tc>
+        <w:tc>
+          <w:tcPr>
+            <w:tcW w:w="1578" w:type="dxa"/>
+          </w:tcPr>
+          <w:p>
+            <w:pPr>
+              <w:spacing w:line="360" w:lineRule="auto"/>
+              <w:rPr>
+                <w:rFonts w:asciiTheme="majorBidi" w:hAnsiTheme="majorBidi" w:cstheme="majorBidi"/>
+              </w:rPr>
+            </w:pPr>
+            <w:r>
+              <w:rPr>
+                <w:rFonts w:asciiTheme="majorBidi" w:hAnsiTheme="majorBidi" w:cstheme="majorBidi"/>
+              </w:rPr>
+              <w:t>Read Controller Clock, Enable</w:t>
+            </w:r>
+          </w:p>
+        </w:tc>
+        <w:tc>
+          <w:tcPr>
+            <w:tcW w:w="6564" w:type="dxa"/>
+          </w:tcPr>
+          <w:p>
+            <w:pPr>
+              <w:spacing w:line="360" w:lineRule="auto"/>
+              <w:rPr>
+                <w:rFonts w:asciiTheme="majorBidi" w:hAnsiTheme="majorBidi" w:cstheme="majorBidi"/>
+              </w:rPr>
+            </w:pPr>
+            <w:r>
+              <w:rPr>
+                <w:rFonts w:asciiTheme="majorBidi" w:hAnsiTheme="majorBidi" w:cstheme="majorBidi"/>
+              </w:rPr>
+              <w:t xml:space="preserve">The Read Controller should only update the FIFO array in synchronization with its clock – </w:t>
+            </w:r>
+            <w:proofErr w:type="spellStart"/>
+            <w:r>
+              <w:rPr>
+                <w:rFonts w:asciiTheme="majorBidi" w:hAnsiTheme="majorBidi" w:cstheme="majorBidi"/>
+              </w:rPr>
+              <w:t>ClkR</w:t>
+            </w:r>
+            <w:proofErr w:type="spellEnd"/>
+            <w:r>
+              <w:rPr>
+                <w:rFonts w:asciiTheme="majorBidi" w:hAnsiTheme="majorBidi" w:cstheme="majorBidi"/>
+              </w:rPr>
+              <w:t>.</w:t>
+            </w:r>
+          </w:p>
+        </w:tc>
+      </w:tr>
+      <w:tr>
+        <w:tc>
+          <w:tcPr>
+            <w:tcW w:w="1208" w:type="dxa"/>
+          </w:tcPr>
+          <w:p>
+            <w:pPr>
+              <w:spacing w:line="360" w:lineRule="auto"/>
+              <w:rPr>
+                <w:rFonts w:asciiTheme="majorBidi" w:hAnsiTheme="majorBidi" w:cstheme="majorBidi"/>
+              </w:rPr>
+            </w:pPr>
+            <w:r>
+              <w:rPr>
+                <w:rFonts w:asciiTheme="majorBidi" w:hAnsiTheme="majorBidi" w:cstheme="majorBidi"/>
+              </w:rPr>
+              <w:t>9</w:t>
+            </w:r>
+          </w:p>
+        </w:tc>
+        <w:tc>
+          <w:tcPr>
+            <w:tcW w:w="1578" w:type="dxa"/>
+          </w:tcPr>
+          <w:p>
+            <w:pPr>
+              <w:spacing w:line="360" w:lineRule="auto"/>
+              <w:rPr>
+                <w:rFonts w:asciiTheme="majorBidi" w:hAnsiTheme="majorBidi" w:cstheme="majorBidi"/>
+              </w:rPr>
+            </w:pPr>
+            <w:r>
+              <w:rPr>
+                <w:rFonts w:asciiTheme="majorBidi" w:hAnsiTheme="majorBidi" w:cstheme="majorBidi"/>
+              </w:rPr>
+              <w:t>Simultaneous Read Write</w:t>
+            </w:r>
+          </w:p>
+        </w:tc>
+        <w:tc>
+          <w:tcPr>
+            <w:tcW w:w="6564" w:type="dxa"/>
+          </w:tcPr>
+          <w:p>
+            <w:pPr>
+              <w:spacing w:line="360" w:lineRule="auto"/>
+              <w:rPr>
+                <w:rFonts w:asciiTheme="majorBidi" w:hAnsiTheme="majorBidi" w:cstheme="majorBidi"/>
+              </w:rPr>
+            </w:pPr>
+            <w:r>
+              <w:rPr>
+                <w:rFonts w:asciiTheme="majorBidi" w:hAnsiTheme="majorBidi" w:cstheme="majorBidi"/>
+              </w:rPr>
+              <w:t>Successive reading and writing should lead to correct behavior (with and without fork-join)</w:t>
+            </w:r>
+          </w:p>
+        </w:tc>
+      </w:tr>
+    </w:tbl>
+    <w:p>
+      <w:pPr>
+        <w:rPr>
+          <w:rFonts w:asciiTheme="majorBidi" w:hAnsiTheme="majorBidi" w:cstheme="majorBidi"/>
+          <w:b/>
+          <w:bCs/>
+        </w:rPr>
+      </w:pPr>
+    </w:p>
+    <w:p>
+      <w:pPr>
+        <w:rPr>
+          <w:rFonts w:asciiTheme="majorBidi" w:hAnsiTheme="majorBidi" w:cstheme="majorBidi"/>
+        </w:rPr>
+      </w:pPr>
+      <w:r>
+        <w:rPr>
+          <w:rFonts w:asciiTheme="majorBidi" w:hAnsiTheme="majorBidi" w:cstheme="majorBidi"/>
+          <w:b/>
+          <w:bCs/>
+        </w:rPr>
+        <w:t xml:space="preserve">Test Case #1 - </w:t>
+      </w:r>
+      <w:r>
+        <w:rPr>
+          <w:rFonts w:asciiTheme="majorBidi" w:hAnsiTheme="majorBidi" w:cstheme="majorBidi"/>
+        </w:rPr>
+        <w:t>Write until full</w:t>
+      </w:r>
+    </w:p>
+    <w:p>
+      <w:pPr>
+        <w:jc w:val="center"/>
+        <w:rPr>
+          <w:rFonts w:asciiTheme="majorBidi" w:hAnsiTheme="majorBidi" w:cstheme="majorBidi"/>
+          <w:b/>
+          <w:bCs/>
+        </w:rPr>
+      </w:pPr>
+      <w:r>
+        <w:rPr>
+          <w:rFonts w:asciiTheme="majorBidi" w:hAnsiTheme="majorBidi" w:cstheme="majorBidi"/>
+          <w:b/>
+          <w:bCs/>
+          <w:noProof/>
+        </w:rPr>
+        <w:drawing>
+          <wp:inline distT="0" distB="0" distL="0" distR="0" wp14:anchorId="7210D50C" wp14:editId="2AFFCBFD">
+            <wp:extent cx="4648200" cy="628836"/>
+            <wp:effectExtent l="0" t="0" r="0" b="0"/>
+            <wp:docPr id="13" name="Picture 13" descr="Text&#10;&#10;Description automatically generated"/>
+            <wp:cNvGraphicFramePr>
+              <a:graphicFrameLocks xmlns:a="http://schemas.openxmlformats.org/drawingml/2006/main" noChangeAspect="1"/>
+            </wp:cNvGraphicFramePr>
+            <a:graphic xmlns:a="http://schemas.openxmlformats.org/drawingml/2006/main">
+              <a:graphicData uri="http://schemas.openxmlformats.org/drawingml/2006/picture">
+                <pic:pic xmlns:pic="http://schemas.openxmlformats.org/drawingml/2006/picture">
+                  <pic:nvPicPr>
+                    <pic:cNvPr id="13" name="Picture 13" descr="Text&#10;&#10;Description automatically generated"/>
+                    <pic:cNvPicPr/>
+                  </pic:nvPicPr>
+                  <pic:blipFill>
+                    <a:blip r:embed="rId15"/>
+                    <a:stretch>
+                      <a:fillRect/>
+                    </a:stretch>
+                  </pic:blipFill>
+                  <pic:spPr>
+                    <a:xfrm>
+                      <a:off x="0" y="0"/>
+                      <a:ext cx="4660333" cy="630477"/>
+                    </a:xfrm>
+                    <a:prstGeom prst="rect">
+                      <a:avLst/>
+                    </a:prstGeom>
+                  </pic:spPr>
+                </pic:pic>
+              </a:graphicData>
+            </a:graphic>
+          </wp:inline>
+        </w:drawing>
+      </w:r>
+    </w:p>
+    <w:p>
+      <w:pPr>
+        <w:jc w:val="center"/>
+        <w:rPr>
+          <w:rFonts w:asciiTheme="majorBidi" w:hAnsiTheme="majorBidi" w:cstheme="majorBidi"/>
+          <w:b/>
+          <w:bCs/>
+        </w:rPr>
+      </w:pPr>
+      <w:r>
+        <w:rPr>
+          <w:rFonts w:asciiTheme="majorBidi" w:hAnsiTheme="majorBidi" w:cstheme="majorBidi"/>
+          <w:b/>
+          <w:bCs/>
+          <w:noProof/>
+        </w:rPr>
+        <w:drawing>
+          <wp:inline distT="0" distB="0" distL="0" distR="0" wp14:anchorId="0021FD39" wp14:editId="261A4670">
+            <wp:extent cx="5943600" cy="743410"/>
+            <wp:effectExtent l="0" t="0" r="0" b="0"/>
+            <wp:docPr id="14" name="Picture 14"/>
+            <wp:cNvGraphicFramePr>
+              <a:graphicFrameLocks xmlns:a="http://schemas.openxmlformats.org/drawingml/2006/main" noChangeAspect="1"/>
+            </wp:cNvGraphicFramePr>
+            <a:graphic xmlns:a="http://schemas.openxmlformats.org/drawingml/2006/main">
+              <a:graphicData uri="http://schemas.openxmlformats.org/drawingml/2006/picture">
+                <pic:pic xmlns:pic="http://schemas.openxmlformats.org/drawingml/2006/picture">
+                  <pic:nvPicPr>
+                    <pic:cNvPr id="14" name="Picture 14"/>
+                    <pic:cNvPicPr/>
+                  </pic:nvPicPr>
+                  <pic:blipFill>
+                    <a:blip r:embed="rId16" cstate="print">
+                      <a:extLst>
+                        <a:ext uri="{28A0092B-C50C-407E-A947-70E740481C1C}">
+                          <a14:useLocalDpi xmlns:a14="http://schemas.microsoft.com/office/drawing/2010/main" val="0"/>
+                        </a:ext>
+                      </a:extLst>
+                    </a:blip>
+                    <a:stretch>
+                      <a:fillRect/>
+                    </a:stretch>
+                  </pic:blipFill>
+                  <pic:spPr>
+                    <a:xfrm>
+                      <a:off x="0" y="0"/>
+                      <a:ext cx="5943600" cy="743410"/>
+                    </a:xfrm>
+                    <a:prstGeom prst="rect">
+                      <a:avLst/>
+                    </a:prstGeom>
+                  </pic:spPr>
+                </pic:pic>
+              </a:graphicData>
+            </a:graphic>
+          </wp:inline>
+        </w:drawing>
+      </w:r>
+    </w:p>
+    <w:p>
+      <w:pPr>
+        <w:rPr>
+          <w:rFonts w:asciiTheme="majorBidi" w:hAnsiTheme="majorBidi" w:cstheme="majorBidi"/>
+        </w:rPr>
+      </w:pPr>
+      <w:r>
+        <w:rPr>
+          <w:rFonts w:asciiTheme="majorBidi" w:hAnsiTheme="majorBidi" w:cstheme="majorBidi"/>
+        </w:rPr>
+        <w:t>Starting from an empty queue, I push elements until it is full.</w:t>
+      </w:r>
+    </w:p>
+    <w:p>
+      <w:pPr>
+        <w:rPr>
+          <w:rFonts w:asciiTheme="majorBidi" w:hAnsiTheme="majorBidi" w:cstheme="majorBidi"/>
+        </w:rPr>
+      </w:pPr>
+      <w:r>
+        <w:rPr>
+          <w:rFonts w:asciiTheme="majorBidi" w:hAnsiTheme="majorBidi" w:cstheme="majorBidi"/>
+        </w:rPr>
+        <w:t xml:space="preserve">It can be seen that the </w:t>
+      </w:r>
+      <w:r>
+        <w:rPr>
+          <w:rFonts w:asciiTheme="majorBidi" w:hAnsiTheme="majorBidi" w:cstheme="majorBidi"/>
+        </w:rPr>
+        <w:t xml:space="preserve">“full” output of the queue is asserted when the queue has been completely filled </w:t>
+      </w:r>
+      <w:proofErr w:type="gramStart"/>
+      <w:r>
+        <w:rPr>
+          <w:rFonts w:asciiTheme="majorBidi" w:hAnsiTheme="majorBidi" w:cstheme="majorBidi"/>
+        </w:rPr>
+        <w:t>i.e.</w:t>
+      </w:r>
+      <w:proofErr w:type="gramEnd"/>
+      <w:r>
+        <w:rPr>
+          <w:rFonts w:asciiTheme="majorBidi" w:hAnsiTheme="majorBidi" w:cstheme="majorBidi"/>
+        </w:rPr>
+        <w:t xml:space="preserve"> the number of elements inside the queue, indicated by “counter”, are the same as the FIFO’s “depth”. My testbench also displays a warning sign for this case.</w:t>
+      </w:r>
+    </w:p>
+    <w:p>
+      <w:pPr>
+        <w:rPr>
+          <w:rFonts w:asciiTheme="majorBidi" w:hAnsiTheme="majorBidi" w:cstheme="majorBidi"/>
+        </w:rPr>
+      </w:pPr>
+      <w:r>
+        <w:rPr>
+          <w:rFonts w:asciiTheme="majorBidi" w:hAnsiTheme="majorBidi" w:cstheme="majorBidi"/>
+          <w:b/>
+          <w:bCs/>
+        </w:rPr>
+        <w:t xml:space="preserve">Test Case #2 – </w:t>
+      </w:r>
+      <w:r>
+        <w:rPr>
+          <w:rFonts w:asciiTheme="majorBidi" w:hAnsiTheme="majorBidi" w:cstheme="majorBidi"/>
+        </w:rPr>
+        <w:t>Half Full</w:t>
+      </w:r>
+    </w:p>
+    <w:p>
+      <w:pPr>
+        <w:rPr>
+          <w:rFonts w:asciiTheme="majorBidi" w:hAnsiTheme="majorBidi" w:cstheme="majorBidi"/>
+        </w:rPr>
+      </w:pPr>
+      <w:r>
+        <w:rPr>
+          <w:rFonts w:asciiTheme="majorBidi" w:hAnsiTheme="majorBidi" w:cstheme="majorBidi"/>
+        </w:rPr>
+        <w:t>Starting from an empty queue, I push elements until the queue is exactly half-filled.</w:t>
+      </w:r>
+    </w:p>
+    <w:p>
+      <w:pPr>
+        <w:rPr>
+          <w:rFonts w:asciiTheme="majorBidi" w:hAnsiTheme="majorBidi" w:cstheme="majorBidi"/>
+        </w:rPr>
+      </w:pPr>
+      <w:r>
+        <w:rPr>
+          <w:rFonts w:asciiTheme="majorBidi" w:hAnsiTheme="majorBidi" w:cstheme="majorBidi"/>
+          <w:noProof/>
+        </w:rPr>
+        <w:lastRenderedPageBreak/>
+        <w:drawing>
+          <wp:inline distT="0" distB="0" distL="0" distR="0" wp14:anchorId="1D196CC3" wp14:editId="6B0F0FA2">
+            <wp:extent cx="5943600" cy="1180543"/>
+            <wp:effectExtent l="0" t="0" r="0" b="635"/>
+            <wp:docPr id="15" name="Picture 15"/>
+            <wp:cNvGraphicFramePr>
+              <a:graphicFrameLocks xmlns:a="http://schemas.openxmlformats.org/drawingml/2006/main" noChangeAspect="1"/>
+            </wp:cNvGraphicFramePr>
+            <a:graphic xmlns:a="http://schemas.openxmlformats.org/drawingml/2006/main">
+              <a:graphicData uri="http://schemas.openxmlformats.org/drawingml/2006/picture">
+                <pic:pic xmlns:pic="http://schemas.openxmlformats.org/drawingml/2006/picture">
+                  <pic:nvPicPr>
+                    <pic:cNvPr id="15" name="Picture 15"/>
+                    <pic:cNvPicPr/>
+                  </pic:nvPicPr>
+                  <pic:blipFill>
+                    <a:blip r:embed="rId17">
+                      <a:extLst>
+                        <a:ext uri="{28A0092B-C50C-407E-A947-70E740481C1C}">
+                          <a14:useLocalDpi xmlns:a14="http://schemas.microsoft.com/office/drawing/2010/main" val="0"/>
+                        </a:ext>
+                      </a:extLst>
+                    </a:blip>
+                    <a:stretch>
+                      <a:fillRect/>
+                    </a:stretch>
+                  </pic:blipFill>
+                  <pic:spPr>
+                    <a:xfrm>
+                      <a:off x="0" y="0"/>
+                      <a:ext cx="5943600" cy="1180543"/>
+                    </a:xfrm>
+                    <a:prstGeom prst="rect">
+                      <a:avLst/>
+                    </a:prstGeom>
+                  </pic:spPr>
+                </pic:pic>
+              </a:graphicData>
+            </a:graphic>
+          </wp:inline>
+        </w:drawing>
+      </w:r>
+    </w:p>
+    <w:p>
+      <w:pPr>
+        <w:rPr>
+          <w:rFonts w:asciiTheme="majorBidi" w:hAnsiTheme="majorBidi" w:cstheme="majorBidi"/>
+        </w:rPr>
+      </w:pPr>
+      <w:r>
+        <w:rPr>
+          <w:rFonts w:asciiTheme="majorBidi" w:hAnsiTheme="majorBidi" w:cstheme="majorBidi"/>
+        </w:rPr>
+        <w:t>It can be seen that the “</w:t>
+      </w:r>
+      <w:proofErr w:type="spellStart"/>
+      <w:r>
+        <w:rPr>
+          <w:rFonts w:asciiTheme="majorBidi" w:hAnsiTheme="majorBidi" w:cstheme="majorBidi"/>
+        </w:rPr>
+        <w:t>half_full</w:t>
+      </w:r>
+      <w:proofErr w:type="spellEnd"/>
+      <w:r>
+        <w:rPr>
+          <w:rFonts w:asciiTheme="majorBidi" w:hAnsiTheme="majorBidi" w:cstheme="majorBidi"/>
+        </w:rPr>
+        <w:t>” parameter is only asserted when the queue is exactly half filled. In this case, half-filled means that the queue has 48 elements written into it, since the depth is 96 and 96/2 = 48.</w:t>
+      </w:r>
+    </w:p>
+    <w:p>
+      <w:pPr>
+        <w:rPr>
+          <w:rFonts w:asciiTheme="majorBidi" w:hAnsiTheme="majorBidi" w:cstheme="majorBidi"/>
+        </w:rPr>
+      </w:pPr>
+      <w:r>
+        <w:rPr>
+          <w:rFonts w:asciiTheme="majorBidi" w:hAnsiTheme="majorBidi" w:cstheme="majorBidi"/>
+          <w:b/>
+          <w:bCs/>
+        </w:rPr>
+        <w:t xml:space="preserve">Test Case #3 – </w:t>
+      </w:r>
+      <w:r>
+        <w:rPr>
+          <w:rFonts w:asciiTheme="majorBidi" w:hAnsiTheme="majorBidi" w:cstheme="majorBidi"/>
+        </w:rPr>
+        <w:t>Read until empty</w:t>
+      </w:r>
+    </w:p>
+    <w:p>
+      <w:pPr>
+        <w:rPr>
+          <w:rFonts w:asciiTheme="majorBidi" w:hAnsiTheme="majorBidi" w:cstheme="majorBidi"/>
+        </w:rPr>
+      </w:pPr>
+      <w:r>
+        <w:rPr>
+          <w:rFonts w:asciiTheme="majorBidi" w:hAnsiTheme="majorBidi" w:cstheme="majorBidi"/>
+        </w:rPr>
+        <w:t>Starting from a filled queue, I read elements until the queue is empty.</w:t>
+      </w:r>
+    </w:p>
+    <w:p>
+      <w:pPr>
+        <w:jc w:val="center"/>
+        <w:rPr>
+          <w:rFonts w:asciiTheme="majorBidi" w:hAnsiTheme="majorBidi" w:cstheme="majorBidi"/>
+        </w:rPr>
+      </w:pPr>
+      <w:r>
+        <w:rPr>
+          <w:rFonts w:asciiTheme="majorBidi" w:hAnsiTheme="majorBidi" w:cstheme="majorBidi"/>
+          <w:noProof/>
+        </w:rPr>
+        <w:drawing>
+          <wp:inline distT="0" distB="0" distL="0" distR="0" wp14:anchorId="55947089" wp14:editId="53F932FA">
+            <wp:extent cx="3744277" cy="1493152"/>
+            <wp:effectExtent l="0" t="0" r="8890" b="0"/>
+            <wp:docPr id="16" name="Picture 16" descr="Graphical user interface&#10;&#10;Description automatically generated"/>
+            <wp:cNvGraphicFramePr>
+              <a:graphicFrameLocks xmlns:a="http://schemas.openxmlformats.org/drawingml/2006/main" noChangeAspect="1"/>
+            </wp:cNvGraphicFramePr>
+            <a:graphic xmlns:a="http://schemas.openxmlformats.org/drawingml/2006/main">
+              <a:graphicData uri="http://schemas.openxmlformats.org/drawingml/2006/picture">
+                <pic:pic xmlns:pic="http://schemas.openxmlformats.org/drawingml/2006/picture">
+                  <pic:nvPicPr>
+                    <pic:cNvPr id="16" name="Picture 16" descr="Graphical user interface&#10;&#10;Description automatically generated"/>
+                    <pic:cNvPicPr/>
+                  </pic:nvPicPr>
+                  <pic:blipFill>
+                    <a:blip r:embed="rId18"/>
+                    <a:stretch>
+                      <a:fillRect/>
+                    </a:stretch>
+                  </pic:blipFill>
+                  <pic:spPr>
+                    <a:xfrm>
+                      <a:off x="0" y="0"/>
+                      <a:ext cx="3753391" cy="1496787"/>
+                    </a:xfrm>
+                    <a:prstGeom prst="rect">
+                      <a:avLst/>
+                    </a:prstGeom>
+                  </pic:spPr>
+                </pic:pic>
+              </a:graphicData>
+            </a:graphic>
+          </wp:inline>
+        </w:drawing>
+      </w:r>
+    </w:p>
+    <w:p>
+      <w:pPr>
+        <w:rPr>
+          <w:rFonts w:asciiTheme="majorBidi" w:hAnsiTheme="majorBidi" w:cstheme="majorBidi"/>
+        </w:rPr>
+      </w:pPr>
+      <w:r>
+        <w:rPr>
+          <w:rFonts w:asciiTheme="majorBidi" w:hAnsiTheme="majorBidi" w:cstheme="majorBidi"/>
+        </w:rPr>
+        <w:t>It can be seen that whenever the queue is reset, the empty output is asserted, which is correct since the reset empties out memory contents of the FIFO.</w:t>
+      </w:r>
+    </w:p>
+    <w:p>
+      <w:pPr>
+        <w:rPr>
+          <w:rFonts w:asciiTheme="majorBidi" w:hAnsiTheme="majorBidi" w:cstheme="majorBidi"/>
+        </w:rPr>
+      </w:pPr>
+      <w:r>
+        <w:rPr>
+          <w:rFonts w:asciiTheme="majorBidi" w:hAnsiTheme="majorBidi" w:cstheme="majorBidi"/>
+          <w:noProof/>
+        </w:rPr>
+        <w:drawing>
+          <wp:inline distT="0" distB="0" distL="0" distR="0" wp14:anchorId="28919EDB" wp14:editId="1828A38D">
+            <wp:extent cx="5943600" cy="1149985"/>
+            <wp:effectExtent l="0" t="0" r="0" b="0"/>
+            <wp:docPr id="17" name="Picture 17" descr="Graphical user interface&#10;&#10;Description automatically generated"/>
+            <wp:cNvGraphicFramePr>
+              <a:graphicFrameLocks xmlns:a="http://schemas.openxmlformats.org/drawingml/2006/main" noChangeAspect="1"/>
+            </wp:cNvGraphicFramePr>
+            <a:graphic xmlns:a="http://schemas.openxmlformats.org/drawingml/2006/main">
+              <a:graphicData uri="http://schemas.openxmlformats.org/drawingml/2006/picture">
+                <pic:pic xmlns:pic="http://schemas.openxmlformats.org/drawingml/2006/picture">
+                  <pic:nvPicPr>
+                    <pic:cNvPr id="17" name="Picture 17" descr="Graphical user interface&#10;&#10;Description automatically generated"/>
+                    <pic:cNvPicPr/>
+                  </pic:nvPicPr>
+                  <pic:blipFill>
+                    <a:blip r:embed="rId19"/>
+                    <a:stretch>
+                      <a:fillRect/>
+                    </a:stretch>
+                  </pic:blipFill>
+                  <pic:spPr>
+                    <a:xfrm>
+                      <a:off x="0" y="0"/>
+                      <a:ext cx="5943600" cy="1149985"/>
+                    </a:xfrm>
+                    <a:prstGeom prst="rect">
+                      <a:avLst/>
+                    </a:prstGeom>
+                  </pic:spPr>
+                </pic:pic>
+              </a:graphicData>
+            </a:graphic>
+          </wp:inline>
+        </w:drawing>
+      </w:r>
+    </w:p>
+    <w:p>
+      <w:pPr>
+        <w:rPr>
+          <w:rFonts w:asciiTheme="majorBidi" w:hAnsiTheme="majorBidi" w:cstheme="majorBidi"/>
+        </w:rPr>
+      </w:pPr>
+      <w:r>
+        <w:rPr>
+          <w:rFonts w:asciiTheme="majorBidi" w:hAnsiTheme="majorBidi" w:cstheme="majorBidi"/>
+        </w:rPr>
+        <w:t>It can be seen that when all data in the FIFO has been read, the counter becomes 0, and empty output is asserted correctly.</w:t>
+      </w:r>
+    </w:p>
+    <w:p>
+      <w:pPr>
+        <w:rPr>
+          <w:rFonts w:asciiTheme="majorBidi" w:hAnsiTheme="majorBidi" w:cstheme="majorBidi"/>
+        </w:rPr>
+      </w:pPr>
+      <w:r>
+        <w:rPr>
+          <w:rFonts w:asciiTheme="majorBidi" w:hAnsiTheme="majorBidi" w:cstheme="majorBidi"/>
+          <w:b/>
+          <w:bCs/>
+        </w:rPr>
+        <w:t xml:space="preserve">Test Case #4 – </w:t>
+      </w:r>
+      <w:r>
+        <w:rPr>
+          <w:rFonts w:asciiTheme="majorBidi" w:hAnsiTheme="majorBidi" w:cstheme="majorBidi"/>
+        </w:rPr>
+        <w:t>Empty Read</w:t>
+      </w:r>
+    </w:p>
+    <w:p>
+      <w:pPr>
+        <w:rPr>
+          <w:rFonts w:asciiTheme="majorBidi" w:hAnsiTheme="majorBidi" w:cstheme="majorBidi"/>
+        </w:rPr>
+      </w:pPr>
+      <w:r>
+        <w:rPr>
+          <w:rFonts w:asciiTheme="majorBidi" w:hAnsiTheme="majorBidi" w:cstheme="majorBidi"/>
+        </w:rPr>
+        <w:t>When the FIFO is empty, the testbench reports a warning that the read operation (dequeue) can not be done, since there is nothing to read in the queue. The “</w:t>
+      </w:r>
+      <w:proofErr w:type="spellStart"/>
+      <w:r>
+        <w:rPr>
+          <w:rFonts w:asciiTheme="majorBidi" w:hAnsiTheme="majorBidi" w:cstheme="majorBidi"/>
+        </w:rPr>
+        <w:t>data_out</w:t>
+      </w:r>
+      <w:proofErr w:type="spellEnd"/>
+      <w:r>
+        <w:rPr>
+          <w:rFonts w:asciiTheme="majorBidi" w:hAnsiTheme="majorBidi" w:cstheme="majorBidi"/>
+        </w:rPr>
+        <w:t>” remains unchanged (latches to previous value).</w:t>
+      </w:r>
+    </w:p>
+    <w:p>
+      <w:pPr>
+        <w:jc w:val="center"/>
+        <w:rPr>
+          <w:rFonts w:asciiTheme="majorBidi" w:hAnsiTheme="majorBidi" w:cstheme="majorBidi"/>
+        </w:rPr>
+      </w:pPr>
+      <w:r>
+        <w:rPr>
+          <w:rFonts w:asciiTheme="majorBidi" w:hAnsiTheme="majorBidi" w:cstheme="majorBidi"/>
+          <w:noProof/>
+        </w:rPr>
+        <w:drawing>
+          <wp:inline distT="0" distB="0" distL="0" distR="0" wp14:anchorId="27A12CC3" wp14:editId="6D3EF5BA">
+            <wp:extent cx="5654530" cy="823031"/>
+            <wp:effectExtent l="0" t="0" r="3810" b="0"/>
+            <wp:docPr id="18" name="Picture 18" descr="Graphical user interface, text&#10;&#10;Description automatically generated"/>
+            <wp:cNvGraphicFramePr>
+              <a:graphicFrameLocks xmlns:a="http://schemas.openxmlformats.org/drawingml/2006/main" noChangeAspect="1"/>
+            </wp:cNvGraphicFramePr>
+            <a:graphic xmlns:a="http://schemas.openxmlformats.org/drawingml/2006/main">
+              <a:graphicData uri="http://schemas.openxmlformats.org/drawingml/2006/picture">
+                <pic:pic xmlns:pic="http://schemas.openxmlformats.org/drawingml/2006/picture">
+                  <pic:nvPicPr>
+                    <pic:cNvPr id="18" name="Picture 18" descr="Graphical user interface, text&#10;&#10;Description automatically generated"/>
+                    <pic:cNvPicPr/>
+                  </pic:nvPicPr>
+                  <pic:blipFill>
+                    <a:blip r:embed="rId20"/>
+                    <a:stretch>
+                      <a:fillRect/>
+                    </a:stretch>
+                  </pic:blipFill>
+                  <pic:spPr>
+                    <a:xfrm>
+                      <a:off x="0" y="0"/>
+                      <a:ext cx="5654530" cy="823031"/>
+                    </a:xfrm>
+                    <a:prstGeom prst="rect">
+                      <a:avLst/>
+                    </a:prstGeom>
+                  </pic:spPr>
+                </pic:pic>
+              </a:graphicData>
+            </a:graphic>
+          </wp:inline>
+        </w:drawing>
+      </w:r>
+    </w:p>
+    <w:p>
+      <w:pPr>
+        <w:jc w:val="center"/>
+        <w:rPr>
+          <w:rFonts w:asciiTheme="majorBidi" w:hAnsiTheme="majorBidi" w:cstheme="majorBidi"/>
+        </w:rPr>
+      </w:pPr>
+      <w:r>
+        <w:rPr>
+          <w:rFonts w:asciiTheme="majorBidi" w:hAnsiTheme="majorBidi" w:cstheme="majorBidi"/>
+          <w:noProof/>
+        </w:rPr>
+        <w:lastRenderedPageBreak/>
+        <w:drawing>
+          <wp:inline distT="0" distB="0" distL="0" distR="0" wp14:anchorId="3A4F1D89" wp14:editId="082CE717">
+            <wp:extent cx="3292125" cy="1242168"/>
+            <wp:effectExtent l="0" t="0" r="3810" b="0"/>
+            <wp:docPr id="19" name="Picture 19" descr="Graphical user interface, application&#10;&#10;Description automatically generated"/>
+            <wp:cNvGraphicFramePr>
+              <a:graphicFrameLocks xmlns:a="http://schemas.openxmlformats.org/drawingml/2006/main" noChangeAspect="1"/>
+            </wp:cNvGraphicFramePr>
+            <a:graphic xmlns:a="http://schemas.openxmlformats.org/drawingml/2006/main">
+              <a:graphicData uri="http://schemas.openxmlformats.org/drawingml/2006/picture">
+                <pic:pic xmlns:pic="http://schemas.openxmlformats.org/drawingml/2006/picture">
+                  <pic:nvPicPr>
+                    <pic:cNvPr id="19" name="Picture 19" descr="Graphical user interface, application&#10;&#10;Description automatically generated"/>
+                    <pic:cNvPicPr/>
+                  </pic:nvPicPr>
+                  <pic:blipFill>
+                    <a:blip r:embed="rId21"/>
+                    <a:stretch>
+                      <a:fillRect/>
+                    </a:stretch>
+                  </pic:blipFill>
+                  <pic:spPr>
+                    <a:xfrm>
+                      <a:off x="0" y="0"/>
+                      <a:ext cx="3292125" cy="1242168"/>
+                    </a:xfrm>
+                    <a:prstGeom prst="rect">
+                      <a:avLst/>
+                    </a:prstGeom>
+                  </pic:spPr>
+                </pic:pic>
+              </a:graphicData>
+            </a:graphic>
+          </wp:inline>
+        </w:drawing>
+      </w:r>
+    </w:p>
+    <w:p>
+      <w:pPr>
+        <w:jc w:val="center"/>
+        <w:rPr>
+          <w:rFonts w:asciiTheme="majorBidi" w:hAnsiTheme="majorBidi" w:cstheme="majorBidi"/>
+        </w:rPr>
+      </w:pPr>
+    </w:p>
+    <w:p>
+      <w:pPr>
+        <w:rPr>
+          <w:rFonts w:asciiTheme="majorBidi" w:hAnsiTheme="majorBidi" w:cstheme="majorBidi"/>
+        </w:rPr>
+      </w:pPr>
+      <w:r>
+        <w:rPr>
+          <w:rFonts w:asciiTheme="majorBidi" w:hAnsiTheme="majorBidi" w:cstheme="majorBidi"/>
+          <w:b/>
+          <w:bCs/>
+        </w:rPr>
+        <w:t xml:space="preserve">Test Case #5 – </w:t>
+      </w:r>
+      <w:r>
+        <w:rPr>
+          <w:rFonts w:asciiTheme="majorBidi" w:hAnsiTheme="majorBidi" w:cstheme="majorBidi"/>
+        </w:rPr>
+        <w:t>Full Write</w:t>
+      </w:r>
+    </w:p>
+    <w:p>
+      <w:pPr>
+        <w:rPr>
+          <w:rFonts w:asciiTheme="majorBidi" w:hAnsiTheme="majorBidi" w:cstheme="majorBidi"/>
+        </w:rPr>
+      </w:pPr>
+      <w:r>
+        <w:rPr>
+          <w:rFonts w:asciiTheme="majorBidi" w:hAnsiTheme="majorBidi" w:cstheme="majorBidi"/>
+        </w:rPr>
+        <w:t>This has already been covered in Test Case #1.</w:t>
+      </w:r>
+    </w:p>
+    <w:p>
+      <w:pPr>
+        <w:rPr>
+          <w:rFonts w:asciiTheme="majorBidi" w:hAnsiTheme="majorBidi" w:cstheme="majorBidi"/>
+        </w:rPr>
+      </w:pPr>
+      <w:r>
+        <w:rPr>
+          <w:rFonts w:asciiTheme="majorBidi" w:hAnsiTheme="majorBidi" w:cstheme="majorBidi"/>
+          <w:b/>
+          <w:bCs/>
+        </w:rPr>
+        <w:t>Test Case #6</w:t>
+      </w:r>
+      <w:r>
+        <w:rPr>
+          <w:rFonts w:asciiTheme="majorBidi" w:hAnsiTheme="majorBidi" w:cstheme="majorBidi"/>
+        </w:rPr>
+        <w:t xml:space="preserve"> – Write, Read Sequence Check</w:t>
+      </w:r>
+    </w:p>
+    <w:p>
+      <w:pPr>
+        <w:rPr>
+          <w:rFonts w:asciiTheme="majorBidi" w:hAnsiTheme="majorBidi" w:cstheme="majorBidi"/>
+        </w:rPr>
+      </w:pPr>
+      <w:r>
+        <w:rPr>
+          <w:rFonts w:asciiTheme="majorBidi" w:hAnsiTheme="majorBidi" w:cstheme="majorBidi"/>
+        </w:rPr>
+        <w:t>Starting from an empty FIFO, I write integers in the range [0, 95] in the queue till it’s full. I then perform a sequence of write operations until the queue is empty, and check that the elements are read in the order they were first written into the FIFO (first in-first out).</w:t>
+      </w:r>
+    </w:p>
+    <w:p>
+      <w:pPr>
+        <w:rPr>
+          <w:rFonts w:asciiTheme="majorBidi" w:hAnsiTheme="majorBidi" w:cstheme="majorBidi"/>
+        </w:rPr>
+      </w:pPr>
+      <w:r>
+        <w:rPr>
+          <w:rFonts w:asciiTheme="majorBidi" w:hAnsiTheme="majorBidi" w:cstheme="majorBidi"/>
+        </w:rPr>
+        <w:t>The test case passes, snippet of the waveform is attached below:</w:t>
+      </w:r>
+    </w:p>
+    <w:p>
+      <w:pPr>
+        <w:jc w:val="center"/>
+        <w:rPr>
+          <w:rFonts w:asciiTheme="majorBidi" w:hAnsiTheme="majorBidi" w:cstheme="majorBidi"/>
+          <w:b/>
+          <w:bCs/>
+        </w:rPr>
+      </w:pPr>
+      <w:r>
+        <w:rPr>
+          <w:rFonts w:asciiTheme="majorBidi" w:hAnsiTheme="majorBidi" w:cstheme="majorBidi"/>
+          <w:b/>
+          <w:bCs/>
+        </w:rPr>
+        <w:t>Write operation Start</w:t>
+      </w:r>
+    </w:p>
+    <w:p>
+      <w:pPr>
+        <w:jc w:val="center"/>
+        <w:rPr>
+          <w:rFonts w:asciiTheme="majorBidi" w:hAnsiTheme="majorBidi" w:cstheme="majorBidi"/>
+        </w:rPr>
+      </w:pPr>
+      <w:r>
+        <w:rPr>
+          <w:rFonts w:asciiTheme="majorBidi" w:hAnsiTheme="majorBidi" w:cstheme="majorBidi"/>
+          <w:noProof/>
+        </w:rPr>
+        <w:drawing>
+          <wp:inline distT="0" distB="0" distL="0" distR="0" wp14:anchorId="630E774D" wp14:editId="660A6510">
+            <wp:extent cx="6051233" cy="728663"/>
+            <wp:effectExtent l="0" t="0" r="6985" b="0"/>
+            <wp:docPr id="20" name="Picture 20"/>
+            <wp:cNvGraphicFramePr>
+              <a:graphicFrameLocks xmlns:a="http://schemas.openxmlformats.org/drawingml/2006/main" noChangeAspect="1"/>
+            </wp:cNvGraphicFramePr>
+            <a:graphic xmlns:a="http://schemas.openxmlformats.org/drawingml/2006/main">
+              <a:graphicData uri="http://schemas.openxmlformats.org/drawingml/2006/picture">
+                <pic:pic xmlns:pic="http://schemas.openxmlformats.org/drawingml/2006/picture">
+                  <pic:nvPicPr>
+                    <pic:cNvPr id="20" name="Picture 20"/>
+                    <pic:cNvPicPr/>
+                  </pic:nvPicPr>
+                  <pic:blipFill>
+                    <a:blip r:embed="rId22" cstate="print">
+                      <a:extLst>
+                        <a:ext uri="{28A0092B-C50C-407E-A947-70E740481C1C}">
+                          <a14:useLocalDpi xmlns:a14="http://schemas.microsoft.com/office/drawing/2010/main" val="0"/>
+                        </a:ext>
+                      </a:extLst>
+                    </a:blip>
+                    <a:stretch>
+                      <a:fillRect/>
+                    </a:stretch>
+                  </pic:blipFill>
+                  <pic:spPr>
+                    <a:xfrm>
+                      <a:off x="0" y="0"/>
+                      <a:ext cx="6076864" cy="731749"/>
+                    </a:xfrm>
+                    <a:prstGeom prst="rect">
+                      <a:avLst/>
+                    </a:prstGeom>
+                  </pic:spPr>
+                </pic:pic>
+              </a:graphicData>
+            </a:graphic>
+          </wp:inline>
+        </w:drawing>
+      </w:r>
+    </w:p>
+    <w:p>
+      <w:pPr>
+        <w:jc w:val="center"/>
+        <w:rPr>
+          <w:rFonts w:asciiTheme="majorBidi" w:hAnsiTheme="majorBidi" w:cstheme="majorBidi"/>
+          <w:b/>
+          <w:bCs/>
+        </w:rPr>
+      </w:pPr>
+      <w:r>
+        <w:rPr>
+          <w:rFonts w:asciiTheme="majorBidi" w:hAnsiTheme="majorBidi" w:cstheme="majorBidi"/>
+          <w:b/>
+          <w:bCs/>
+        </w:rPr>
+        <w:t>Write operation End</w:t>
+      </w:r>
+    </w:p>
+    <w:p>
+      <w:pPr>
+        <w:jc w:val="center"/>
+        <w:rPr>
+          <w:rFonts w:asciiTheme="majorBidi" w:hAnsiTheme="majorBidi" w:cstheme="majorBidi"/>
+        </w:rPr>
+      </w:pPr>
+      <w:r>
+        <w:rPr>
+          <w:rFonts w:asciiTheme="majorBidi" w:hAnsiTheme="majorBidi" w:cstheme="majorBidi"/>
+          <w:noProof/>
+        </w:rPr>
+        <w:drawing>
+          <wp:inline distT="0" distB="0" distL="0" distR="0" wp14:anchorId="6653A0E5" wp14:editId="66F5D167">
+            <wp:extent cx="5943600" cy="814723"/>
+            <wp:effectExtent l="0" t="0" r="0" b="4445"/>
+            <wp:docPr id="21" name="Picture 21"/>
+            <wp:cNvGraphicFramePr>
+              <a:graphicFrameLocks xmlns:a="http://schemas.openxmlformats.org/drawingml/2006/main" noChangeAspect="1"/>
+            </wp:cNvGraphicFramePr>
+            <a:graphic xmlns:a="http://schemas.openxmlformats.org/drawingml/2006/main">
+              <a:graphicData uri="http://schemas.openxmlformats.org/drawingml/2006/picture">
+                <pic:pic xmlns:pic="http://schemas.openxmlformats.org/drawingml/2006/picture">
+                  <pic:nvPicPr>
+                    <pic:cNvPr id="21" name="Picture 21"/>
+                    <pic:cNvPicPr/>
+                  </pic:nvPicPr>
+                  <pic:blipFill>
+                    <a:blip r:embed="rId23" cstate="print">
+                      <a:extLst>
+                        <a:ext uri="{28A0092B-C50C-407E-A947-70E740481C1C}">
+                          <a14:useLocalDpi xmlns:a14="http://schemas.microsoft.com/office/drawing/2010/main" val="0"/>
+                        </a:ext>
+                      </a:extLst>
+                    </a:blip>
+                    <a:stretch>
+                      <a:fillRect/>
+                    </a:stretch>
+                  </pic:blipFill>
+                  <pic:spPr>
+                    <a:xfrm>
+                      <a:off x="0" y="0"/>
+                      <a:ext cx="5943600" cy="814723"/>
+                    </a:xfrm>
+                    <a:prstGeom prst="rect">
+                      <a:avLst/>
+                    </a:prstGeom>
+                  </pic:spPr>
+                </pic:pic>
+              </a:graphicData>
+            </a:graphic>
+          </wp:inline>
+        </w:drawing>
+      </w:r>
+    </w:p>
+    <w:p>
+      <w:pPr>
+        <w:jc w:val="both"/>
+        <w:rPr>
+          <w:rFonts w:asciiTheme="majorBidi" w:hAnsiTheme="majorBidi" w:cstheme="majorBidi"/>
+        </w:rPr>
+      </w:pPr>
+      <w:r>
+        <w:rPr>
+          <w:rFonts w:asciiTheme="majorBidi" w:hAnsiTheme="majorBidi" w:cstheme="majorBidi"/>
+        </w:rPr>
+        <w:t xml:space="preserve">It can be seen that the integer </w:t>
+      </w:r>
+      <w:proofErr w:type="gramStart"/>
+      <w:r>
+        <w:rPr>
+          <w:rFonts w:asciiTheme="majorBidi" w:hAnsiTheme="majorBidi" w:cstheme="majorBidi"/>
+        </w:rPr>
+        <w:t>present</w:t>
+      </w:r>
+      <w:proofErr w:type="gramEnd"/>
+      <w:r>
+        <w:rPr>
+          <w:rFonts w:asciiTheme="majorBidi" w:hAnsiTheme="majorBidi" w:cstheme="majorBidi"/>
+        </w:rPr>
+        <w:t xml:space="preserve"> on “</w:t>
+      </w:r>
+      <w:proofErr w:type="spellStart"/>
+      <w:r>
+        <w:rPr>
+          <w:rFonts w:asciiTheme="majorBidi" w:hAnsiTheme="majorBidi" w:cstheme="majorBidi"/>
+        </w:rPr>
+        <w:t>data_in</w:t>
+      </w:r>
+      <w:proofErr w:type="spellEnd"/>
+      <w:r>
+        <w:rPr>
+          <w:rFonts w:asciiTheme="majorBidi" w:hAnsiTheme="majorBidi" w:cstheme="majorBidi"/>
+        </w:rPr>
+        <w:t>” is written into the FIFO at the positive edge of “</w:t>
+      </w:r>
+      <w:proofErr w:type="spellStart"/>
+      <w:r>
+        <w:rPr>
+          <w:rFonts w:asciiTheme="majorBidi" w:hAnsiTheme="majorBidi" w:cstheme="majorBidi"/>
+        </w:rPr>
+        <w:t>clk_write</w:t>
+      </w:r>
+      <w:proofErr w:type="spellEnd"/>
+      <w:r>
+        <w:rPr>
+          <w:rFonts w:asciiTheme="majorBidi" w:hAnsiTheme="majorBidi" w:cstheme="majorBidi"/>
+        </w:rPr>
+        <w:t>”, as indicated by the “counter”</w:t>
+      </w:r>
+      <w:r>
+        <w:rPr>
+          <w:rFonts w:asciiTheme="majorBidi" w:hAnsiTheme="majorBidi" w:cstheme="majorBidi"/>
+        </w:rPr>
+        <w:t>, and when the writer is enabled</w:t>
+      </w:r>
+      <w:r>
+        <w:rPr>
+          <w:rFonts w:asciiTheme="majorBidi" w:hAnsiTheme="majorBidi" w:cstheme="majorBidi"/>
+        </w:rPr>
+        <w:t xml:space="preserve">. </w:t>
+      </w:r>
+    </w:p>
+    <w:p>
+      <w:pPr>
+        <w:rPr>
+          <w:rFonts w:asciiTheme="majorBidi" w:hAnsiTheme="majorBidi" w:cstheme="majorBidi"/>
+        </w:rPr>
+      </w:pPr>
+      <w:r>
+        <w:rPr>
+          <w:rFonts w:asciiTheme="majorBidi" w:hAnsiTheme="majorBidi" w:cstheme="majorBidi"/>
+        </w:rPr>
+        <w:t>Once the FIFO is full, we now perform successive reads until the FIFO is empty.</w:t>
+      </w:r>
+    </w:p>
+    <w:p>
+      <w:pPr>
+        <w:jc w:val="center"/>
+        <w:rPr>
+          <w:rFonts w:asciiTheme="majorBidi" w:hAnsiTheme="majorBidi" w:cstheme="majorBidi"/>
+          <w:b/>
+          <w:bCs/>
+        </w:rPr>
+      </w:pPr>
+      <w:r>
+        <w:rPr>
+          <w:rFonts w:asciiTheme="majorBidi" w:hAnsiTheme="majorBidi" w:cstheme="majorBidi"/>
+          <w:b/>
+          <w:bCs/>
+        </w:rPr>
+        <w:t>Read operation Start</w:t>
+      </w:r>
+    </w:p>
+    <w:p>
+      <w:pPr>
+        <w:jc w:val="center"/>
+        <w:rPr>
+          <w:rFonts w:asciiTheme="majorBidi" w:hAnsiTheme="majorBidi" w:cstheme="majorBidi"/>
+        </w:rPr>
+      </w:pPr>
+      <w:r>
+        <w:rPr>
+          <w:rFonts w:asciiTheme="majorBidi" w:hAnsiTheme="majorBidi" w:cstheme="majorBidi"/>
+          <w:noProof/>
+        </w:rPr>
+        <w:drawing>
+          <wp:inline distT="0" distB="0" distL="0" distR="0" wp14:anchorId="2F4D0611" wp14:editId="1F878965">
+            <wp:extent cx="5943600" cy="690880"/>
+            <wp:effectExtent l="0" t="0" r="0" b="0"/>
+            <wp:docPr id="22" name="Picture 22"/>
+            <wp:cNvGraphicFramePr>
+              <a:graphicFrameLocks xmlns:a="http://schemas.openxmlformats.org/drawingml/2006/main" noChangeAspect="1"/>
+            </wp:cNvGraphicFramePr>
+            <a:graphic xmlns:a="http://schemas.openxmlformats.org/drawingml/2006/main">
+              <a:graphicData uri="http://schemas.openxmlformats.org/drawingml/2006/picture">
+                <pic:pic xmlns:pic="http://schemas.openxmlformats.org/drawingml/2006/picture">
+                  <pic:nvPicPr>
+                    <pic:cNvPr id="1" name=""/>
+                    <pic:cNvPicPr/>
+                  </pic:nvPicPr>
+                  <pic:blipFill>
+                    <a:blip r:embed="rId24"/>
+                    <a:stretch>
+                      <a:fillRect/>
+                    </a:stretch>
+                  </pic:blipFill>
+                  <pic:spPr>
+                    <a:xfrm>
+                      <a:off x="0" y="0"/>
+                      <a:ext cx="5943600" cy="690880"/>
+                    </a:xfrm>
+                    <a:prstGeom prst="rect">
+                      <a:avLst/>
+                    </a:prstGeom>
+                  </pic:spPr>
+                </pic:pic>
+              </a:graphicData>
+            </a:graphic>
+          </wp:inline>
+        </w:drawing>
+      </w:r>
+    </w:p>
+    <w:p>
+      <w:pPr>
+        <w:jc w:val="center"/>
+        <w:rPr>
+          <w:rFonts w:asciiTheme="majorBidi" w:hAnsiTheme="majorBidi" w:cstheme="majorBidi"/>
+          <w:b/>
+          <w:bCs/>
+        </w:rPr>
+      </w:pPr>
+      <w:r>
+        <w:rPr>
+          <w:rFonts w:asciiTheme="majorBidi" w:hAnsiTheme="majorBidi" w:cstheme="majorBidi"/>
+          <w:b/>
+          <w:bCs/>
+        </w:rPr>
+        <w:t>Read operation End</w:t>
+      </w:r>
+    </w:p>
+    <w:p>
+      <w:pPr>
+        <w:rPr>
+          <w:rFonts w:asciiTheme="majorBidi" w:hAnsiTheme="majorBidi" w:cstheme="majorBidi"/>
+        </w:rPr>
+      </w:pPr>
+      <w:r>
+        <w:rPr>
+          <w:rFonts w:asciiTheme="majorBidi" w:hAnsiTheme="majorBidi" w:cstheme="majorBidi"/>
+          <w:noProof/>
+        </w:rPr>
+        <w:lastRenderedPageBreak/>
+        <w:drawing>
+          <wp:inline distT="0" distB="0" distL="0" distR="0" wp14:anchorId="7D30E4D8" wp14:editId="57C81DB1">
+            <wp:extent cx="5814564" cy="1425063"/>
+            <wp:effectExtent l="0" t="0" r="0" b="3810"/>
+            <wp:docPr id="23" name="Picture 23" descr="Graphical user interface&#10;&#10;Description automatically generated"/>
+            <wp:cNvGraphicFramePr>
+              <a:graphicFrameLocks xmlns:a="http://schemas.openxmlformats.org/drawingml/2006/main" noChangeAspect="1"/>
+            </wp:cNvGraphicFramePr>
+            <a:graphic xmlns:a="http://schemas.openxmlformats.org/drawingml/2006/main">
+              <a:graphicData uri="http://schemas.openxmlformats.org/drawingml/2006/picture">
+                <pic:pic xmlns:pic="http://schemas.openxmlformats.org/drawingml/2006/picture">
+                  <pic:nvPicPr>
+                    <pic:cNvPr id="23" name="Picture 23" descr="Graphical user interface&#10;&#10;Description automatically generated"/>
+                    <pic:cNvPicPr/>
+                  </pic:nvPicPr>
+                  <pic:blipFill>
+                    <a:blip r:embed="rId25"/>
+                    <a:stretch>
+                      <a:fillRect/>
+                    </a:stretch>
+                  </pic:blipFill>
+                  <pic:spPr>
+                    <a:xfrm>
+                      <a:off x="0" y="0"/>
+                      <a:ext cx="5814564" cy="1425063"/>
+                    </a:xfrm>
+                    <a:prstGeom prst="rect">
+                      <a:avLst/>
+                    </a:prstGeom>
+                  </pic:spPr>
+                </pic:pic>
+              </a:graphicData>
+            </a:graphic>
+          </wp:inline>
+        </w:drawing>
+      </w:r>
+    </w:p>
+    <w:p>
+      <w:pPr>
+        <w:jc w:val="both"/>
+        <w:rPr>
+          <w:rFonts w:asciiTheme="majorBidi" w:hAnsiTheme="majorBidi" w:cstheme="majorBidi"/>
+        </w:rPr>
+      </w:pPr>
+      <w:r>
+        <w:rPr>
+          <w:rFonts w:asciiTheme="majorBidi" w:hAnsiTheme="majorBidi" w:cstheme="majorBidi"/>
+        </w:rPr>
+        <w:t>It can be seen that the “</w:t>
+      </w:r>
+      <w:proofErr w:type="spellStart"/>
+      <w:r>
+        <w:rPr>
+          <w:rFonts w:asciiTheme="majorBidi" w:hAnsiTheme="majorBidi" w:cstheme="majorBidi"/>
+        </w:rPr>
+        <w:t>data_out</w:t>
+      </w:r>
+      <w:proofErr w:type="spellEnd"/>
+      <w:r>
+        <w:rPr>
+          <w:rFonts w:asciiTheme="majorBidi" w:hAnsiTheme="majorBidi" w:cstheme="majorBidi"/>
+        </w:rPr>
+        <w:t>” reads the data in the same order as the data was written by the writer. It can also be seen that the reader reads only on the positive edge of its clock “</w:t>
+      </w:r>
+      <w:proofErr w:type="spellStart"/>
+      <w:r>
+        <w:rPr>
+          <w:rFonts w:asciiTheme="majorBidi" w:hAnsiTheme="majorBidi" w:cstheme="majorBidi"/>
+        </w:rPr>
+        <w:t>clk_read</w:t>
+      </w:r>
+      <w:proofErr w:type="spellEnd"/>
+      <w:r>
+        <w:rPr>
+          <w:rFonts w:asciiTheme="majorBidi" w:hAnsiTheme="majorBidi" w:cstheme="majorBidi"/>
+        </w:rPr>
+        <w:t>”</w:t>
+      </w:r>
+      <w:r>
+        <w:rPr>
+          <w:rFonts w:asciiTheme="majorBidi" w:hAnsiTheme="majorBidi" w:cstheme="majorBidi"/>
+        </w:rPr>
+        <w:t xml:space="preserve"> and when the reader is enabled</w:t>
+      </w:r>
+      <w:r>
+        <w:rPr>
+          <w:rFonts w:asciiTheme="majorBidi" w:hAnsiTheme="majorBidi" w:cstheme="majorBidi"/>
+        </w:rPr>
+        <w:t>, which is independent of “</w:t>
+      </w:r>
+      <w:proofErr w:type="spellStart"/>
+      <w:r>
+        <w:rPr>
+          <w:rFonts w:asciiTheme="majorBidi" w:hAnsiTheme="majorBidi" w:cstheme="majorBidi"/>
+        </w:rPr>
+        <w:t>clk_write</w:t>
+      </w:r>
+      <w:proofErr w:type="spellEnd"/>
+      <w:r>
+        <w:rPr>
+          <w:rFonts w:asciiTheme="majorBidi" w:hAnsiTheme="majorBidi" w:cstheme="majorBidi"/>
+        </w:rPr>
+        <w:t>” (clock for the writer).</w:t>
+      </w:r>
+      <w:r>
+        <w:rPr>
+          <w:rFonts w:asciiTheme="majorBidi" w:hAnsiTheme="majorBidi" w:cstheme="majorBidi"/>
+        </w:rPr>
+        <w:t xml:space="preserve"> </w:t>
+      </w:r>
+    </w:p>
+    <w:p>
+      <w:pPr>
+        <w:rPr>
+          <w:rFonts w:asciiTheme="majorBidi" w:hAnsiTheme="majorBidi" w:cstheme="majorBidi"/>
+        </w:rPr>
+      </w:pPr>
+      <w:r>
+        <w:rPr>
+          <w:rFonts w:asciiTheme="majorBidi" w:hAnsiTheme="majorBidi" w:cstheme="majorBidi"/>
+          <w:b/>
+          <w:bCs/>
+        </w:rPr>
+        <w:t xml:space="preserve">Test Case #7 – </w:t>
+      </w:r>
+      <w:r>
+        <w:rPr>
+          <w:rFonts w:asciiTheme="majorBidi" w:hAnsiTheme="majorBidi" w:cstheme="majorBidi"/>
+        </w:rPr>
+        <w:t>Write Controller Clock Enable</w:t>
+      </w:r>
+    </w:p>
+    <w:p>
+      <w:pPr>
+        <w:rPr>
+          <w:rFonts w:asciiTheme="majorBidi" w:hAnsiTheme="majorBidi" w:cstheme="majorBidi"/>
+        </w:rPr>
+      </w:pPr>
+      <w:r>
+        <w:rPr>
+          <w:rFonts w:asciiTheme="majorBidi" w:hAnsiTheme="majorBidi" w:cstheme="majorBidi"/>
+        </w:rPr>
+        <w:t>This has already been covered in Test Case #6.</w:t>
+      </w:r>
+    </w:p>
+    <w:p>
+      <w:pPr>
+        <w:rPr>
+          <w:rFonts w:asciiTheme="majorBidi" w:hAnsiTheme="majorBidi" w:cstheme="majorBidi"/>
+        </w:rPr>
+      </w:pPr>
+      <w:r>
+        <w:rPr>
+          <w:rFonts w:asciiTheme="majorBidi" w:hAnsiTheme="majorBidi" w:cstheme="majorBidi"/>
+          <w:b/>
+          <w:bCs/>
+        </w:rPr>
+        <w:t xml:space="preserve">Test Case #8 – </w:t>
+      </w:r>
+      <w:r>
+        <w:rPr>
+          <w:rFonts w:asciiTheme="majorBidi" w:hAnsiTheme="majorBidi" w:cstheme="majorBidi"/>
+        </w:rPr>
+        <w:t>Read Controller Clock Enable</w:t>
+      </w:r>
+    </w:p>
+    <w:p>
+      <w:pPr>
+        <w:rPr>
+          <w:rFonts w:asciiTheme="majorBidi" w:hAnsiTheme="majorBidi" w:cstheme="majorBidi"/>
+        </w:rPr>
+      </w:pPr>
+      <w:r>
+        <w:rPr>
+          <w:rFonts w:asciiTheme="majorBidi" w:hAnsiTheme="majorBidi" w:cstheme="majorBidi"/>
+        </w:rPr>
+        <w:t>This has already been covered in Test Case #6.</w:t>
+      </w:r>
+    </w:p>
+    <w:p>
+      <w:pPr>
+        <w:jc w:val="both"/>
+        <w:rPr>
+          <w:rFonts w:asciiTheme="majorBidi" w:hAnsiTheme="majorBidi" w:cstheme="majorBidi"/>
+          <w:b/>
+          <w:bCs/>
+        </w:rPr>
+      </w:pPr>
+      <w:r>
+        <w:rPr>
+          <w:rFonts w:asciiTheme="majorBidi" w:hAnsiTheme="majorBidi" w:cstheme="majorBidi"/>
+          <w:b/>
+          <w:bCs/>
+        </w:rPr>
+        <w:t>Test Case #9 – Simultaneous Read &amp; Write</w:t>
+      </w:r>
+    </w:p>
+    <w:p>
+      <w:pPr>
+        <w:jc w:val="both"/>
+        <w:rPr>
+          <w:rFonts w:asciiTheme="majorBidi" w:hAnsiTheme="majorBidi" w:cstheme="majorBidi"/>
+        </w:rPr>
+      </w:pPr>
+      <w:r>
+        <w:rPr>
+          <w:rFonts w:asciiTheme="majorBidi" w:hAnsiTheme="majorBidi" w:cstheme="majorBidi"/>
+        </w:rPr>
+        <w:t>Firstly, starting from an empty queue, I write and read at the same time, and check if the correct value is read.</w:t>
+      </w:r>
+    </w:p>
+    <w:p>
+      <w:pPr>
+        <w:jc w:val="both"/>
+        <w:rPr>
+          <w:rFonts w:asciiTheme="majorBidi" w:hAnsiTheme="majorBidi" w:cstheme="majorBidi"/>
+        </w:rPr>
+      </w:pPr>
+      <w:r>
+        <w:rPr>
+          <w:rFonts w:asciiTheme="majorBidi" w:hAnsiTheme="majorBidi" w:cstheme="majorBidi"/>
+        </w:rPr>
+        <w:t>Secondly, I use fork-join to simulate simultaneous reading and writing to the FIFO in my testbench. For this test case to pass, the reader should read the simultaneously written data value on the second read operation, as coded below.</w:t>
+      </w:r>
+    </w:p>
+    <w:p>
+      <w:pPr>
+        <w:jc w:val="both"/>
+        <w:rPr>
+          <w:rFonts w:asciiTheme="majorBidi" w:hAnsiTheme="majorBidi" w:cstheme="majorBidi"/>
+        </w:rPr>
+      </w:pPr>
+      <w:r>
+        <w:rPr>
+          <w:rFonts w:asciiTheme="majorBidi" w:hAnsiTheme="majorBidi" w:cstheme="majorBidi"/>
+          <w:noProof/>
+        </w:rPr>
+        <w:drawing>
+          <wp:inline distT="0" distB="0" distL="0" distR="0" wp14:anchorId="7418D7C9" wp14:editId="3B0E3BCB">
+            <wp:extent cx="5943600" cy="2776220"/>
+            <wp:effectExtent l="0" t="0" r="0" b="5080"/>
+            <wp:docPr id="24" name="Picture 24" descr="Text&#10;&#10;Description automatically generated"/>
+            <wp:cNvGraphicFramePr>
+              <a:graphicFrameLocks xmlns:a="http://schemas.openxmlformats.org/drawingml/2006/main" noChangeAspect="1"/>
+            </wp:cNvGraphicFramePr>
+            <a:graphic xmlns:a="http://schemas.openxmlformats.org/drawingml/2006/main">
+              <a:graphicData uri="http://schemas.openxmlformats.org/drawingml/2006/picture">
+                <pic:pic xmlns:pic="http://schemas.openxmlformats.org/drawingml/2006/picture">
+                  <pic:nvPicPr>
+                    <pic:cNvPr id="24" name="Picture 24" descr="Text&#10;&#10;Description automatically generated"/>
+                    <pic:cNvPicPr/>
+                  </pic:nvPicPr>
+                  <pic:blipFill>
+                    <a:blip r:embed="rId26"/>
+                    <a:stretch>
+                      <a:fillRect/>
+                    </a:stretch>
+                  </pic:blipFill>
+                  <pic:spPr>
+                    <a:xfrm>
+                      <a:off x="0" y="0"/>
+                      <a:ext cx="5943600" cy="2776220"/>
+                    </a:xfrm>
+                    <a:prstGeom prst="rect">
+                      <a:avLst/>
+                    </a:prstGeom>
+                  </pic:spPr>
+                </pic:pic>
+              </a:graphicData>
+            </a:graphic>
+          </wp:inline>
+        </w:drawing>
+      </w:r>
+    </w:p>
+    <w:p>
+      <w:pPr>
+        <w:jc w:val="both"/>
+        <w:rPr>
+          <w:rFonts w:asciiTheme="majorBidi" w:hAnsiTheme="majorBidi" w:cstheme="majorBidi"/>
+        </w:rPr>
+      </w:pPr>
+      <w:r>
+        <w:rPr>
+          <w:rFonts w:asciiTheme="majorBidi" w:hAnsiTheme="majorBidi" w:cstheme="majorBidi"/>
+        </w:rPr>
+        <w:t>My testbench passes without errors. This scenario is captured in the waveform as well:</w:t>
+      </w:r>
+    </w:p>
+    <w:p>
+      <w:pPr>
+        <w:jc w:val="both"/>
+        <w:rPr>
+          <w:rFonts w:asciiTheme="majorBidi" w:hAnsiTheme="majorBidi" w:cstheme="majorBidi"/>
+        </w:rPr>
+      </w:pPr>
+      <w:r>
+        <w:rPr>
+          <w:rFonts w:asciiTheme="majorBidi" w:hAnsiTheme="majorBidi" w:cstheme="majorBidi"/>
+          <w:noProof/>
+        </w:rPr>
+        <w:lastRenderedPageBreak/>
+        <w:drawing>
+          <wp:inline distT="0" distB="0" distL="0" distR="0" wp14:anchorId="4B7665D1" wp14:editId="394F378A">
+            <wp:extent cx="5943600" cy="482600"/>
+            <wp:effectExtent l="0" t="0" r="0" b="0"/>
+            <wp:docPr id="25" name="Picture 25"/>
+            <wp:cNvGraphicFramePr>
+              <a:graphicFrameLocks xmlns:a="http://schemas.openxmlformats.org/drawingml/2006/main" noChangeAspect="1"/>
+            </wp:cNvGraphicFramePr>
+            <a:graphic xmlns:a="http://schemas.openxmlformats.org/drawingml/2006/main">
+              <a:graphicData uri="http://schemas.openxmlformats.org/drawingml/2006/picture">
+                <pic:pic xmlns:pic="http://schemas.openxmlformats.org/drawingml/2006/picture">
+                  <pic:nvPicPr>
+                    <pic:cNvPr id="1" name=""/>
+                    <pic:cNvPicPr/>
+                  </pic:nvPicPr>
+                  <pic:blipFill>
+                    <a:blip r:embed="rId27"/>
+                    <a:stretch>
+                      <a:fillRect/>
+                    </a:stretch>
+                  </pic:blipFill>
+                  <pic:spPr>
+                    <a:xfrm>
+                      <a:off x="0" y="0"/>
+                      <a:ext cx="5943600" cy="482600"/>
+                    </a:xfrm>
+                    <a:prstGeom prst="rect">
+                      <a:avLst/>
+                    </a:prstGeom>
+                  </pic:spPr>
+                </pic:pic>
+              </a:graphicData>
+            </a:graphic>
+          </wp:inline>
+        </w:drawing>
+      </w:r>
+    </w:p>
+    <w:p>
+      <w:pPr>
+        <w:rPr>
+          <w:rFonts w:asciiTheme="majorBidi" w:hAnsiTheme="majorBidi" w:cstheme="majorBidi"/>
+          <w:b/>
+          <w:bCs/>
+        </w:rPr>
+      </w:pPr>
+    </w:p>
+    <w:p>
+      <w:pPr>
+        <w:jc w:val="both"/>
+        <w:rPr>
+          <w:rFonts w:asciiTheme="majorBidi" w:hAnsiTheme="majorBidi" w:cstheme="majorBidi"/>
+        </w:rPr>
+      </w:pPr>
+      <w:r>
+        <w:rPr>
+          <w:rFonts w:asciiTheme="majorBidi" w:hAnsiTheme="majorBidi" w:cstheme="majorBidi"/>
+        </w:rPr>
+        <w:t xml:space="preserve">The source file is: </w:t>
+      </w:r>
+      <w:proofErr w:type="spellStart"/>
+      <w:r>
+        <w:rPr>
+          <w:rFonts w:asciiTheme="majorBidi" w:hAnsiTheme="majorBidi" w:cstheme="majorBidi"/>
+          <w:i/>
+          <w:iCs/>
+        </w:rPr>
+        <w:t>fifo</w:t>
+      </w:r>
+      <w:r>
+        <w:rPr>
+          <w:rFonts w:asciiTheme="majorBidi" w:hAnsiTheme="majorBidi" w:cstheme="majorBidi"/>
+          <w:i/>
+          <w:iCs/>
+        </w:rPr>
+        <w:t>.v</w:t>
+      </w:r>
+      <w:proofErr w:type="spellEnd"/>
+      <w:r>
+        <w:rPr>
+          <w:rFonts w:asciiTheme="majorBidi" w:hAnsiTheme="majorBidi" w:cstheme="majorBidi"/>
+        </w:rPr>
+        <w:t xml:space="preserve">, and the testbench is </w:t>
+      </w:r>
+      <w:proofErr w:type="spellStart"/>
+      <w:r>
+        <w:rPr>
+          <w:rFonts w:asciiTheme="majorBidi" w:hAnsiTheme="majorBidi" w:cstheme="majorBidi"/>
+          <w:i/>
+          <w:iCs/>
+        </w:rPr>
+        <w:t>fifo</w:t>
+      </w:r>
+      <w:r>
+        <w:rPr>
+          <w:rFonts w:asciiTheme="majorBidi" w:hAnsiTheme="majorBidi" w:cstheme="majorBidi"/>
+          <w:i/>
+          <w:iCs/>
+        </w:rPr>
+        <w:t>_tb.v</w:t>
+      </w:r>
+      <w:proofErr w:type="spellEnd"/>
+    </w:p>
+    <w:p>
+      <w:pPr>
+        <w:rPr>
+          <w:rFonts w:asciiTheme="majorBidi" w:hAnsiTheme="majorBidi" w:cstheme="majorBidi"/>
+        </w:rPr>
+      </w:pPr>
+      <w:r>
+        <w:rPr>
+          <w:rFonts w:asciiTheme="majorBidi" w:hAnsiTheme="majorBidi" w:cstheme="majorBidi"/>
+          <w:b/>
+          <w:bCs/>
+        </w:rPr>
+        <w:t>Note:</w:t>
+      </w:r>
+      <w:r>
+        <w:rPr>
+          <w:rFonts w:asciiTheme="majorBidi" w:hAnsiTheme="majorBidi" w:cstheme="majorBidi"/>
+        </w:rPr>
+        <w:t xml:space="preserve"> I have used error monitors, watchdog for finishing my simulations, self-checking, self-reporting, </w:t>
+      </w:r>
+      <w:proofErr w:type="spellStart"/>
+      <w:r>
+        <w:rPr>
+          <w:rFonts w:asciiTheme="majorBidi" w:hAnsiTheme="majorBidi" w:cstheme="majorBidi"/>
+        </w:rPr>
+        <w:t>verilog</w:t>
+      </w:r>
+      <w:proofErr w:type="spellEnd"/>
+      <w:r>
+        <w:rPr>
+          <w:rFonts w:asciiTheme="majorBidi" w:hAnsiTheme="majorBidi" w:cstheme="majorBidi"/>
+        </w:rPr>
+        <w:t xml:space="preserve"> events (for assignments) and tasks (for enqueue, dequeue inside FIFO), and independent read and write clocks. My code for FIFO also supports separate widths for </w:t>
+      </w:r>
+      <w:proofErr w:type="spellStart"/>
+      <w:r>
+        <w:rPr>
+          <w:rFonts w:asciiTheme="majorBidi" w:hAnsiTheme="majorBidi" w:cstheme="majorBidi"/>
+        </w:rPr>
+        <w:t>data_in</w:t>
+      </w:r>
+      <w:proofErr w:type="spellEnd"/>
+      <w:r>
+        <w:rPr>
+          <w:rFonts w:asciiTheme="majorBidi" w:hAnsiTheme="majorBidi" w:cstheme="majorBidi"/>
+        </w:rPr>
+        <w:t xml:space="preserve"> and </w:t>
+      </w:r>
+      <w:proofErr w:type="spellStart"/>
+      <w:r>
+        <w:rPr>
+          <w:rFonts w:asciiTheme="majorBidi" w:hAnsiTheme="majorBidi" w:cstheme="majorBidi"/>
+        </w:rPr>
+        <w:t>data_out</w:t>
+      </w:r>
+      <w:proofErr w:type="spellEnd"/>
+      <w:r>
+        <w:rPr>
+          <w:rFonts w:asciiTheme="majorBidi" w:hAnsiTheme="majorBidi" w:cstheme="majorBidi"/>
+        </w:rPr>
+        <w:t xml:space="preserve"> (but they have to be multiple of one another), as indicated below:</w:t>
+      </w:r>
+    </w:p>
+    <w:p>
+      <w:pPr>
+        <w:rPr>
+          <w:rFonts w:asciiTheme="majorBidi" w:hAnsiTheme="majorBidi" w:cstheme="majorBidi"/>
+        </w:rPr>
+      </w:pPr>
+      <w:r>
+        <w:rPr>
+          <w:rFonts w:asciiTheme="majorBidi" w:hAnsiTheme="majorBidi" w:cstheme="majorBidi"/>
+        </w:rPr>
+        <w:t xml:space="preserve">From </w:t>
+      </w:r>
+      <w:proofErr w:type="spellStart"/>
+      <w:r>
+        <w:rPr>
+          <w:rFonts w:asciiTheme="majorBidi" w:hAnsiTheme="majorBidi" w:cstheme="majorBidi"/>
+          <w:i/>
+          <w:iCs/>
+        </w:rPr>
+        <w:t>fifo_tb.v</w:t>
+      </w:r>
+      <w:proofErr w:type="spellEnd"/>
+    </w:p>
+    <w:p>
+      <w:pPr>
+        <w:rPr>
+          <w:rFonts w:asciiTheme="majorBidi" w:hAnsiTheme="majorBidi" w:cstheme="majorBidi"/>
+        </w:rPr>
+      </w:pPr>
+      <w:r>
+        <w:rPr>
+          <w:rFonts w:asciiTheme="majorBidi" w:hAnsiTheme="majorBidi" w:cstheme="majorBidi"/>
+          <w:noProof/>
+        </w:rPr>
+        <w:drawing>
+          <wp:inline distT="0" distB="0" distL="0" distR="0" wp14:anchorId="24D09B43" wp14:editId="75ECF6FF">
+            <wp:extent cx="5943600" cy="808990"/>
+            <wp:effectExtent l="0" t="0" r="0" b="0"/>
+            <wp:docPr id="26" name="Picture 26" descr="Text&#10;&#10;Description automatically generated"/>
+            <wp:cNvGraphicFramePr>
+              <a:graphicFrameLocks xmlns:a="http://schemas.openxmlformats.org/drawingml/2006/main" noChangeAspect="1"/>
+            </wp:cNvGraphicFramePr>
+            <a:graphic xmlns:a="http://schemas.openxmlformats.org/drawingml/2006/main">
+              <a:graphicData uri="http://schemas.openxmlformats.org/drawingml/2006/picture">
+                <pic:pic xmlns:pic="http://schemas.openxmlformats.org/drawingml/2006/picture">
+                  <pic:nvPicPr>
+                    <pic:cNvPr id="26" name="Picture 26" descr="Text&#10;&#10;Description automatically generated"/>
+                    <pic:cNvPicPr/>
+                  </pic:nvPicPr>
+                  <pic:blipFill>
+                    <a:blip r:embed="rId28"/>
+                    <a:stretch>
+                      <a:fillRect/>
+                    </a:stretch>
+                  </pic:blipFill>
+                  <pic:spPr>
+                    <a:xfrm>
+                      <a:off x="0" y="0"/>
+                      <a:ext cx="5943600" cy="808990"/>
+                    </a:xfrm>
+                    <a:prstGeom prst="rect">
+                      <a:avLst/>
+                    </a:prstGeom>
+                  </pic:spPr>
+                </pic:pic>
+              </a:graphicData>
+            </a:graphic>
+          </wp:inline>
+        </w:drawing>
+      </w:r>
+    </w:p>
+    <w:p>
+      <w:pPr>
+        <w:jc w:val="both"/>
+        <w:rPr>
+          <w:rFonts w:asciiTheme="majorBidi" w:hAnsiTheme="majorBidi" w:cstheme="majorBidi"/>
+        </w:rPr>
+      </w:pPr>
+      <w:r>
+        <w:rPr>
+          <w:rFonts w:asciiTheme="majorBidi" w:hAnsiTheme="majorBidi" w:cstheme="majorBidi"/>
+        </w:rPr>
+        <w:t>The final self-reported output of my testbench is attached below, it finishes without any errors:</w:t>
+      </w:r>
+    </w:p>
+    <w:p>
+      <w:pPr>
+        <w:jc w:val="center"/>
+        <w:rPr>
+          <w:rFonts w:asciiTheme="majorBidi" w:hAnsiTheme="majorBidi" w:cstheme="majorBidi"/>
+        </w:rPr>
+      </w:pPr>
+      <w:r>
+        <w:rPr>
+          <w:rFonts w:asciiTheme="majorBidi" w:hAnsiTheme="majorBidi" w:cstheme="majorBidi"/>
+        </w:rPr>
+        <w:drawing>
+          <wp:inline distT="0" distB="0" distL="0" distR="0" wp14:anchorId="0C52C74C" wp14:editId="0854B93D">
+            <wp:extent cx="5227773" cy="3071126"/>
+            <wp:effectExtent l="0" t="0" r="0" b="0"/>
+            <wp:docPr id="5" name="Picture 5" descr="Text&#10;&#10;Description automatically generated"/>
+            <wp:cNvGraphicFramePr>
+              <a:graphicFrameLocks xmlns:a="http://schemas.openxmlformats.org/drawingml/2006/main" noChangeAspect="1"/>
+            </wp:cNvGraphicFramePr>
+            <a:graphic xmlns:a="http://schemas.openxmlformats.org/drawingml/2006/main">
+              <a:graphicData uri="http://schemas.openxmlformats.org/drawingml/2006/picture">
+                <pic:pic xmlns:pic="http://schemas.openxmlformats.org/drawingml/2006/picture">
+                  <pic:nvPicPr>
+                    <pic:cNvPr id="5" name="Picture 5" descr="Text&#10;&#10;Description automatically generated"/>
+                    <pic:cNvPicPr/>
+                  </pic:nvPicPr>
+                  <pic:blipFill>
+                    <a:blip r:embed="rId29"/>
+                    <a:stretch>
+                      <a:fillRect/>
+                    </a:stretch>
+                  </pic:blipFill>
+                  <pic:spPr>
+                    <a:xfrm>
+                      <a:off x="0" y="0"/>
+                      <a:ext cx="5227773" cy="3071126"/>
+                    </a:xfrm>
+                    <a:prstGeom prst="rect">
+                      <a:avLst/>
+                    </a:prstGeom>
+                  </pic:spPr>
+                </pic:pic>
+              </a:graphicData>
+            </a:graphic>
+          </wp:inline>
+        </w:drawing>
       </w:r>
     </w:p>
     <w:sectPr>
@@ -1881,6 +4215,25 @@
       <w:contextualSpacing/>
     </w:pPr>
   </w:style>
+  <w:style w:type="table" w:styleId="TableGrid">
+    <w:name w:val="Table Grid"/>
+    <w:basedOn w:val="TableNormal"/>
+    <w:uiPriority w:val="39"/>
+    <w:rsid w:val="00D111FB"/>
+    <w:pPr>
+      <w:spacing w:after="0" w:line="240" w:lineRule="auto"/>
+    </w:pPr>
+    <w:tblPr>
+      <w:tblBorders>
+        <w:top w:val="single" w:sz="4" w:space="0" w:color="auto"/>
+        <w:left w:val="single" w:sz="4" w:space="0" w:color="auto"/>
+        <w:bottom w:val="single" w:sz="4" w:space="0" w:color="auto"/>
+        <w:right w:val="single" w:sz="4" w:space="0" w:color="auto"/>
+        <w:insideH w:val="single" w:sz="4" w:space="0" w:color="auto"/>
+        <w:insideV w:val="single" w:sz="4" w:space="0" w:color="auto"/>
+      </w:tblBorders>
+    </w:tblPr>
+  </w:style>
 </w:styles>
 </file>
 

</xml_diff>